<commit_message>
Chứng minh bằng phản chứng
</commit_message>
<xml_diff>
--- a/AI.docx
+++ b/AI.docx
@@ -10908,14 +10908,7 @@
                 <w:rFonts w:asciiTheme="majorHAnsi" w:hAnsiTheme="majorHAnsi" w:cstheme="majorHAnsi"/>
                 <w:lang w:val="en-US"/>
               </w:rPr>
-              <w:t>UN</w:t>
-            </w:r>
-            <w:r>
-              <w:rPr>
-                <w:rFonts w:asciiTheme="majorHAnsi" w:hAnsiTheme="majorHAnsi" w:cstheme="majorHAnsi"/>
-                <w:lang w:val="en-US"/>
-              </w:rPr>
-              <w:t>STACK(</w:t>
+              <w:t>UNSTACK(</w:t>
             </w:r>
             <w:r>
               <w:rPr>
@@ -12504,6 +12497,7 @@
       <w:r>
         <w:rPr>
           <w:rFonts w:asciiTheme="majorHAnsi" w:hAnsiTheme="majorHAnsi" w:cstheme="majorHAnsi"/>
+          <w:noProof/>
           <w:lang w:val="en-US"/>
         </w:rPr>
         <w:drawing>
@@ -15523,23 +15517,7 @@
                 <w:highlight w:val="yellow"/>
                 <w:lang w:val="en-US"/>
               </w:rPr>
-              <w:t>B1</w:t>
-            </w:r>
-            <w:r>
-              <w:rPr>
-                <w:rFonts w:asciiTheme="majorHAnsi" w:hAnsiTheme="majorHAnsi" w:cstheme="majorHAnsi"/>
-                <w:highlight w:val="yellow"/>
-                <w:lang w:val="en-US"/>
-              </w:rPr>
-              <w:t>4</w:t>
-            </w:r>
-            <w:r>
-              <w:rPr>
-                <w:rFonts w:asciiTheme="majorHAnsi" w:hAnsiTheme="majorHAnsi" w:cstheme="majorHAnsi"/>
-                <w:highlight w:val="yellow"/>
-                <w:lang w:val="en-US"/>
-              </w:rPr>
-              <w:t xml:space="preserve">. </w:t>
+              <w:t xml:space="preserve">B14. </w:t>
             </w:r>
             <w:r>
               <w:rPr>
@@ -15715,15 +15693,7 @@
                 <w:highlight w:val="yellow"/>
                 <w:lang w:val="en-US"/>
               </w:rPr>
-              <w:t>B</w:t>
-            </w:r>
-            <w:r>
-              <w:rPr>
-                <w:rFonts w:asciiTheme="majorHAnsi" w:hAnsiTheme="majorHAnsi" w:cstheme="majorHAnsi"/>
-                <w:highlight w:val="yellow"/>
-                <w:lang w:val="en-US"/>
-              </w:rPr>
-              <w:t>13</w:t>
+              <w:t>B13</w:t>
             </w:r>
             <w:r>
               <w:rPr>
@@ -16435,14 +16405,7 @@
                 <w:rFonts w:asciiTheme="majorHAnsi" w:hAnsiTheme="majorHAnsi" w:cstheme="majorHAnsi"/>
                 <w:lang w:val="en-US"/>
               </w:rPr>
-              <w:t xml:space="preserve"> </w:t>
-            </w:r>
-            <w:r>
-              <w:rPr>
-                <w:rFonts w:asciiTheme="majorHAnsi" w:hAnsiTheme="majorHAnsi" w:cstheme="majorHAnsi"/>
-                <w:lang w:val="en-US"/>
-              </w:rPr>
-              <w:t>pop và thực thi,</w:t>
+              <w:t xml:space="preserve"> pop và thực thi,</w:t>
             </w:r>
           </w:p>
           <w:p>
@@ -16611,15 +16574,7 @@
                 <w:highlight w:val="yellow"/>
                 <w:lang w:val="en-US"/>
               </w:rPr>
-              <w:t>B</w:t>
-            </w:r>
-            <w:r>
-              <w:rPr>
-                <w:rFonts w:asciiTheme="majorHAnsi" w:hAnsiTheme="majorHAnsi" w:cstheme="majorHAnsi"/>
-                <w:highlight w:val="yellow"/>
-                <w:lang w:val="en-US"/>
-              </w:rPr>
-              <w:t>9</w:t>
+              <w:t>B9</w:t>
             </w:r>
             <w:r>
               <w:rPr>
@@ -16821,15 +16776,7 @@
                 <w:highlight w:val="yellow"/>
                 <w:lang w:val="en-US"/>
               </w:rPr>
-              <w:t>B</w:t>
-            </w:r>
-            <w:r>
-              <w:rPr>
-                <w:rFonts w:asciiTheme="majorHAnsi" w:hAnsiTheme="majorHAnsi" w:cstheme="majorHAnsi"/>
-                <w:highlight w:val="yellow"/>
-                <w:lang w:val="en-US"/>
-              </w:rPr>
-              <w:t>10</w:t>
+              <w:t>B10</w:t>
             </w:r>
             <w:r>
               <w:rPr>
@@ -16986,14 +16933,7 @@
                 <w:rFonts w:asciiTheme="majorHAnsi" w:hAnsiTheme="majorHAnsi" w:cstheme="majorHAnsi"/>
                 <w:lang w:val="en-US"/>
               </w:rPr>
-              <w:t>1</w:t>
-            </w:r>
-            <w:r>
-              <w:rPr>
-                <w:rFonts w:asciiTheme="majorHAnsi" w:hAnsiTheme="majorHAnsi" w:cstheme="majorHAnsi"/>
-                <w:lang w:val="en-US"/>
-              </w:rPr>
-              <w:t>1</w:t>
+              <w:t>11</w:t>
             </w:r>
           </w:p>
         </w:tc>
@@ -17014,15 +16954,7 @@
                 <w:highlight w:val="yellow"/>
                 <w:lang w:val="en-US"/>
               </w:rPr>
-              <w:t>B1</w:t>
-            </w:r>
-            <w:r>
-              <w:rPr>
-                <w:rFonts w:asciiTheme="majorHAnsi" w:hAnsiTheme="majorHAnsi" w:cstheme="majorHAnsi"/>
-                <w:highlight w:val="yellow"/>
-                <w:lang w:val="en-US"/>
-              </w:rPr>
-              <w:t>1</w:t>
+              <w:t>B11</w:t>
             </w:r>
             <w:r>
               <w:rPr>
@@ -17425,50 +17357,14 @@
                 <w:highlight w:val="yellow"/>
                 <w:lang w:val="en-US"/>
               </w:rPr>
-              <w:t>B</w:t>
-            </w:r>
-            <w:r>
-              <w:rPr>
-                <w:rFonts w:asciiTheme="majorHAnsi" w:hAnsiTheme="majorHAnsi" w:cstheme="majorHAnsi"/>
-                <w:highlight w:val="yellow"/>
-                <w:lang w:val="en-US"/>
-              </w:rPr>
-              <w:t>8</w:t>
-            </w:r>
-            <w:r>
-              <w:rPr>
-                <w:rFonts w:asciiTheme="majorHAnsi" w:hAnsiTheme="majorHAnsi" w:cstheme="majorHAnsi"/>
-                <w:lang w:val="en-US"/>
-              </w:rPr>
-              <w:t>.  Xử lý ON</w:t>
-            </w:r>
-            <w:r>
-              <w:rPr>
-                <w:rFonts w:asciiTheme="majorHAnsi" w:hAnsiTheme="majorHAnsi" w:cstheme="majorHAnsi"/>
-                <w:lang w:val="en-US"/>
-              </w:rPr>
-              <w:t>T</w:t>
-            </w:r>
-            <w:r>
-              <w:rPr>
-                <w:rFonts w:asciiTheme="majorHAnsi" w:hAnsiTheme="majorHAnsi" w:cstheme="majorHAnsi"/>
-                <w:lang w:val="en-US"/>
-              </w:rPr>
-              <w:t>(</w:t>
-            </w:r>
-            <w:r>
-              <w:rPr>
-                <w:rFonts w:asciiTheme="majorHAnsi" w:hAnsiTheme="majorHAnsi" w:cstheme="majorHAnsi"/>
-                <w:lang w:val="en-US"/>
-              </w:rPr>
-              <w:t>C</w:t>
-            </w:r>
-            <w:r>
-              <w:rPr>
-                <w:rFonts w:asciiTheme="majorHAnsi" w:hAnsiTheme="majorHAnsi" w:cstheme="majorHAnsi"/>
-                <w:lang w:val="en-US"/>
-              </w:rPr>
-              <w:t xml:space="preserve">) từ </w:t>
+              <w:t>B8</w:t>
+            </w:r>
+            <w:r>
+              <w:rPr>
+                <w:rFonts w:asciiTheme="majorHAnsi" w:hAnsiTheme="majorHAnsi" w:cstheme="majorHAnsi"/>
+                <w:lang w:val="en-US"/>
+              </w:rPr>
+              <w:t xml:space="preserve">.  Xử lý ONT(C) từ </w:t>
             </w:r>
             <w:r>
               <w:rPr>
@@ -17523,63 +17419,7 @@
                 <w:rFonts w:asciiTheme="majorHAnsi" w:hAnsiTheme="majorHAnsi" w:cstheme="majorHAnsi"/>
                 <w:lang w:val="en-US"/>
               </w:rPr>
-              <w:t xml:space="preserve">để có được </w:t>
-            </w:r>
-            <w:r>
-              <w:rPr>
-                <w:rFonts w:asciiTheme="majorHAnsi" w:hAnsiTheme="majorHAnsi" w:cstheme="majorHAnsi"/>
-                <w:lang w:val="en-US"/>
-              </w:rPr>
-              <w:t>Holding(C)</w:t>
-            </w:r>
-            <w:r>
-              <w:rPr>
-                <w:rFonts w:asciiTheme="majorHAnsi" w:hAnsiTheme="majorHAnsi" w:cstheme="majorHAnsi"/>
-                <w:lang w:val="en-US"/>
-              </w:rPr>
-              <w:t xml:space="preserve"> Ta dùng </w:t>
-            </w:r>
-            <w:r>
-              <w:rPr>
-                <w:rFonts w:asciiTheme="majorHAnsi" w:hAnsiTheme="majorHAnsi" w:cstheme="majorHAnsi"/>
-                <w:lang w:val="en-US"/>
-              </w:rPr>
-              <w:t>Pickup</w:t>
-            </w:r>
-            <w:r>
-              <w:rPr>
-                <w:rFonts w:asciiTheme="majorHAnsi" w:hAnsiTheme="majorHAnsi" w:cstheme="majorHAnsi"/>
-                <w:lang w:val="en-US"/>
-              </w:rPr>
-              <w:t xml:space="preserve"> (</w:t>
-            </w:r>
-            <w:r>
-              <w:rPr>
-                <w:rFonts w:asciiTheme="majorHAnsi" w:hAnsiTheme="majorHAnsi" w:cstheme="majorHAnsi"/>
-                <w:lang w:val="en-US"/>
-              </w:rPr>
-              <w:t>C</w:t>
-            </w:r>
-            <w:r>
-              <w:rPr>
-                <w:rFonts w:asciiTheme="majorHAnsi" w:hAnsiTheme="majorHAnsi" w:cstheme="majorHAnsi"/>
-                <w:lang w:val="en-US"/>
-              </w:rPr>
-              <w:t>)</w:t>
-            </w:r>
-            <w:r>
-              <w:rPr>
-                <w:rFonts w:asciiTheme="majorHAnsi" w:hAnsiTheme="majorHAnsi" w:cstheme="majorHAnsi"/>
-                <w:lang w:val="en-US"/>
-              </w:rPr>
-              <w:t xml:space="preserve"> </w:t>
-            </w:r>
-            <w:r>
-              <w:rPr>
-                <w:rFonts w:asciiTheme="majorHAnsi" w:hAnsiTheme="majorHAnsi" w:cstheme="majorHAnsi"/>
-                <w:lang w:val="en-US"/>
-              </w:rPr>
-              <w:t>và thêm các PreCondition của action này.</w:t>
+              <w:t>để có được Holding(C) Ta dùng Pickup (C) và thêm các PreCondition của action này.</w:t>
             </w:r>
           </w:p>
           <w:p>
@@ -18006,17 +17846,7 @@
                 <w:color w:val="FF0000"/>
                 <w:lang w:val="en-US"/>
               </w:rPr>
-              <w:t xml:space="preserve"> </w:t>
-            </w:r>
-            <w:r>
-              <w:rPr>
-                <w:rFonts w:asciiTheme="majorHAnsi" w:hAnsiTheme="majorHAnsi" w:cstheme="majorHAnsi"/>
-                <w:b/>
-                <w:bCs/>
-                <w:color w:val="FF0000"/>
-                <w:lang w:val="en-US"/>
-              </w:rPr>
-              <w:t>(</w:t>
+              <w:t xml:space="preserve"> (</w:t>
             </w:r>
             <w:r>
               <w:rPr>
@@ -18182,7 +18012,7 @@
                 <w:color w:val="FF0000"/>
                 <w:lang w:val="en-US"/>
               </w:rPr>
-              <w:t xml:space="preserve"> </w:t>
+              <w:t xml:space="preserve"> (</w:t>
             </w:r>
             <w:r>
               <w:rPr>
@@ -18192,7 +18022,7 @@
                 <w:color w:val="FF0000"/>
                 <w:lang w:val="en-US"/>
               </w:rPr>
-              <w:t>(</w:t>
+              <w:t>0</w:t>
             </w:r>
             <w:r>
               <w:rPr>
@@ -18202,27 +18032,7 @@
                 <w:color w:val="FF0000"/>
                 <w:lang w:val="en-US"/>
               </w:rPr>
-              <w:t>0</w:t>
-            </w:r>
-            <w:r>
-              <w:rPr>
-                <w:rFonts w:asciiTheme="majorHAnsi" w:hAnsiTheme="majorHAnsi" w:cstheme="majorHAnsi"/>
-                <w:b/>
-                <w:bCs/>
-                <w:color w:val="FF0000"/>
-                <w:lang w:val="en-US"/>
-              </w:rPr>
-              <w:t>)</w:t>
-            </w:r>
-            <w:r>
-              <w:rPr>
-                <w:rFonts w:asciiTheme="majorHAnsi" w:hAnsiTheme="majorHAnsi" w:cstheme="majorHAnsi"/>
-                <w:b/>
-                <w:bCs/>
-                <w:color w:val="FF0000"/>
-                <w:lang w:val="en-US"/>
-              </w:rPr>
-              <w:t xml:space="preserve"> </w:t>
+              <w:t xml:space="preserve">) </w:t>
             </w:r>
             <w:r>
               <w:rPr>
@@ -18645,14 +18455,7 @@
                 <w:rFonts w:asciiTheme="majorHAnsi" w:hAnsiTheme="majorHAnsi" w:cstheme="majorHAnsi"/>
                 <w:lang w:val="en-US"/>
               </w:rPr>
-              <w:t xml:space="preserve"> để có được Clear(A). Ta dùng UNSTACK (B,A)</w:t>
-            </w:r>
-            <w:r>
-              <w:rPr>
-                <w:rFonts w:asciiTheme="majorHAnsi" w:hAnsiTheme="majorHAnsi" w:cstheme="majorHAnsi"/>
-                <w:lang w:val="en-US"/>
-              </w:rPr>
-              <w:t xml:space="preserve"> và thêm các PreCondition của action này.</w:t>
+              <w:t xml:space="preserve"> để có được Clear(A). Ta dùng UNSTACK (B,A) và thêm các PreCondition của action này.</w:t>
             </w:r>
           </w:p>
           <w:p>
@@ -18881,16 +18684,7 @@
                 <w:bCs/>
                 <w:lang w:val="en-US"/>
               </w:rPr>
-              <w:t xml:space="preserve"> </w:t>
-            </w:r>
-            <w:r>
-              <w:rPr>
-                <w:rFonts w:asciiTheme="majorHAnsi" w:hAnsiTheme="majorHAnsi" w:cstheme="majorHAnsi"/>
-                <w:b/>
-                <w:bCs/>
-                <w:lang w:val="en-US"/>
-              </w:rPr>
-              <w:t>KHÔNG CÓ TRONG DB</w:t>
+              <w:t xml:space="preserve"> KHÔNG CÓ TRONG DB</w:t>
             </w:r>
             <w:r>
               <w:rPr>
@@ -18979,15 +18773,7 @@
                 <w:highlight w:val="yellow"/>
                 <w:lang w:val="en-US"/>
               </w:rPr>
-              <w:t>B</w:t>
-            </w:r>
-            <w:r>
-              <w:rPr>
-                <w:rFonts w:asciiTheme="majorHAnsi" w:hAnsiTheme="majorHAnsi" w:cstheme="majorHAnsi"/>
-                <w:highlight w:val="yellow"/>
-                <w:lang w:val="en-US"/>
-              </w:rPr>
-              <w:t>7</w:t>
+              <w:t>B7</w:t>
             </w:r>
             <w:r>
               <w:rPr>
@@ -19025,14 +18811,7 @@
                 <w:rFonts w:asciiTheme="majorHAnsi" w:hAnsiTheme="majorHAnsi" w:cstheme="majorHAnsi"/>
                 <w:lang w:val="en-US"/>
               </w:rPr>
-              <w:t xml:space="preserve"> </w:t>
-            </w:r>
-            <w:r>
-              <w:rPr>
-                <w:rFonts w:asciiTheme="majorHAnsi" w:hAnsiTheme="majorHAnsi" w:cstheme="majorHAnsi"/>
-                <w:lang w:val="en-US"/>
-              </w:rPr>
-              <w:t xml:space="preserve">là một </w:t>
+              <w:t xml:space="preserve"> là một </w:t>
             </w:r>
             <w:r>
               <w:rPr>
@@ -19066,14 +18845,7 @@
                 <w:rFonts w:asciiTheme="majorHAnsi" w:hAnsiTheme="majorHAnsi" w:cstheme="majorHAnsi"/>
                 <w:lang w:val="en-US"/>
               </w:rPr>
-              <w:t>)</w:t>
-            </w:r>
-            <w:r>
-              <w:rPr>
-                <w:rFonts w:asciiTheme="majorHAnsi" w:hAnsiTheme="majorHAnsi" w:cstheme="majorHAnsi"/>
-                <w:lang w:val="en-US"/>
-              </w:rPr>
-              <w:t xml:space="preserve"> nên Pop nó ra và thay nó bằng 1 action.</w:t>
+              <w:t>) nên Pop nó ra và thay nó bằng 1 action.</w:t>
             </w:r>
           </w:p>
         </w:tc>
@@ -19216,21 +18988,7 @@
                       <w:rFonts w:asciiTheme="majorHAnsi" w:hAnsiTheme="majorHAnsi" w:cstheme="majorHAnsi"/>
                       <w:lang w:val="en-US"/>
                     </w:rPr>
-                    <w:t>CLEAR(</w:t>
-                  </w:r>
-                  <w:r>
-                    <w:rPr>
-                      <w:rFonts w:asciiTheme="majorHAnsi" w:hAnsiTheme="majorHAnsi" w:cstheme="majorHAnsi"/>
-                      <w:lang w:val="en-US"/>
-                    </w:rPr>
-                    <w:t>A</w:t>
-                  </w:r>
-                  <w:r>
-                    <w:rPr>
-                      <w:rFonts w:asciiTheme="majorHAnsi" w:hAnsiTheme="majorHAnsi" w:cstheme="majorHAnsi"/>
-                      <w:lang w:val="en-US"/>
-                    </w:rPr>
-                    <w:t>)</w:t>
+                    <w:t>CLEAR(A)</w:t>
                   </w:r>
                 </w:p>
               </w:tc>
@@ -19274,21 +19032,7 @@
                       <w:rFonts w:asciiTheme="majorHAnsi" w:hAnsiTheme="majorHAnsi" w:cstheme="majorHAnsi"/>
                       <w:lang w:val="en-US"/>
                     </w:rPr>
-                    <w:t>HOLDING(</w:t>
-                  </w:r>
-                  <w:r>
-                    <w:rPr>
-                      <w:rFonts w:asciiTheme="majorHAnsi" w:hAnsiTheme="majorHAnsi" w:cstheme="majorHAnsi"/>
-                      <w:lang w:val="en-US"/>
-                    </w:rPr>
-                    <w:t>C</w:t>
-                  </w:r>
-                  <w:r>
-                    <w:rPr>
-                      <w:rFonts w:asciiTheme="majorHAnsi" w:hAnsiTheme="majorHAnsi" w:cstheme="majorHAnsi"/>
-                      <w:lang w:val="en-US"/>
-                    </w:rPr>
-                    <w:t>)</w:t>
+                    <w:t>HOLDING(C)</w:t>
                   </w:r>
                 </w:p>
               </w:tc>
@@ -19309,35 +19053,7 @@
                       <w:rFonts w:asciiTheme="majorHAnsi" w:hAnsiTheme="majorHAnsi" w:cstheme="majorHAnsi"/>
                       <w:lang w:val="en-US"/>
                     </w:rPr>
-                    <w:t>ON(</w:t>
-                  </w:r>
-                  <w:r>
-                    <w:rPr>
-                      <w:rFonts w:asciiTheme="majorHAnsi" w:hAnsiTheme="majorHAnsi" w:cstheme="majorHAnsi"/>
-                      <w:lang w:val="en-US"/>
-                    </w:rPr>
-                    <w:t>C</w:t>
-                  </w:r>
-                  <w:r>
-                    <w:rPr>
-                      <w:rFonts w:asciiTheme="majorHAnsi" w:hAnsiTheme="majorHAnsi" w:cstheme="majorHAnsi"/>
-                      <w:lang w:val="en-US"/>
-                    </w:rPr>
-                    <w:t xml:space="preserve">, </w:t>
-                  </w:r>
-                  <w:r>
-                    <w:rPr>
-                      <w:rFonts w:asciiTheme="majorHAnsi" w:hAnsiTheme="majorHAnsi" w:cstheme="majorHAnsi"/>
-                      <w:lang w:val="en-US"/>
-                    </w:rPr>
-                    <w:t>A</w:t>
-                  </w:r>
-                  <w:r>
-                    <w:rPr>
-                      <w:rFonts w:asciiTheme="majorHAnsi" w:hAnsiTheme="majorHAnsi" w:cstheme="majorHAnsi"/>
-                      <w:lang w:val="en-US"/>
-                    </w:rPr>
-                    <w:t>)</w:t>
+                    <w:t>ON(C, A)</w:t>
                   </w:r>
                 </w:p>
               </w:tc>
@@ -19374,21 +19090,7 @@
                       <w:rFonts w:asciiTheme="majorHAnsi" w:hAnsiTheme="majorHAnsi" w:cstheme="majorHAnsi"/>
                       <w:lang w:val="en-US"/>
                     </w:rPr>
-                    <w:t>CLEAR(</w:t>
-                  </w:r>
-                  <w:r>
-                    <w:rPr>
-                      <w:rFonts w:asciiTheme="majorHAnsi" w:hAnsiTheme="majorHAnsi" w:cstheme="majorHAnsi"/>
-                      <w:lang w:val="en-US"/>
-                    </w:rPr>
-                    <w:t>C</w:t>
-                  </w:r>
-                  <w:r>
-                    <w:rPr>
-                      <w:rFonts w:asciiTheme="majorHAnsi" w:hAnsiTheme="majorHAnsi" w:cstheme="majorHAnsi"/>
-                      <w:lang w:val="en-US"/>
-                    </w:rPr>
-                    <w:t>)</w:t>
+                    <w:t>CLEAR(C)</w:t>
                   </w:r>
                 </w:p>
               </w:tc>
@@ -19458,50 +19160,14 @@
                 <w:highlight w:val="yellow"/>
                 <w:lang w:val="en-US"/>
               </w:rPr>
-              <w:t>B</w:t>
-            </w:r>
-            <w:r>
-              <w:rPr>
-                <w:rFonts w:asciiTheme="majorHAnsi" w:hAnsiTheme="majorHAnsi" w:cstheme="majorHAnsi"/>
-                <w:highlight w:val="yellow"/>
-                <w:lang w:val="en-US"/>
-              </w:rPr>
-              <w:t>0</w:t>
-            </w:r>
-            <w:r>
-              <w:rPr>
-                <w:rFonts w:asciiTheme="majorHAnsi" w:hAnsiTheme="majorHAnsi" w:cstheme="majorHAnsi"/>
-                <w:lang w:val="en-US"/>
-              </w:rPr>
-              <w:t>.  Xử lý ON</w:t>
-            </w:r>
-            <w:r>
-              <w:rPr>
-                <w:rFonts w:asciiTheme="majorHAnsi" w:hAnsiTheme="majorHAnsi" w:cstheme="majorHAnsi"/>
-                <w:lang w:val="en-US"/>
-              </w:rPr>
-              <w:t>T</w:t>
-            </w:r>
-            <w:r>
-              <w:rPr>
-                <w:rFonts w:asciiTheme="majorHAnsi" w:hAnsiTheme="majorHAnsi" w:cstheme="majorHAnsi"/>
-                <w:lang w:val="en-US"/>
-              </w:rPr>
-              <w:t xml:space="preserve">(A) </w:t>
-            </w:r>
-            <w:r>
-              <w:rPr>
-                <w:rFonts w:asciiTheme="majorHAnsi" w:hAnsiTheme="majorHAnsi" w:cstheme="majorHAnsi"/>
-                <w:lang w:val="en-US"/>
-              </w:rPr>
-              <w:t xml:space="preserve">và Clear(C) </w:t>
-            </w:r>
-            <w:r>
-              <w:rPr>
-                <w:rFonts w:asciiTheme="majorHAnsi" w:hAnsiTheme="majorHAnsi" w:cstheme="majorHAnsi"/>
-                <w:lang w:val="en-US"/>
-              </w:rPr>
-              <w:t xml:space="preserve">từ  </w:t>
+              <w:t>B0</w:t>
+            </w:r>
+            <w:r>
+              <w:rPr>
+                <w:rFonts w:asciiTheme="majorHAnsi" w:hAnsiTheme="majorHAnsi" w:cstheme="majorHAnsi"/>
+                <w:lang w:val="en-US"/>
+              </w:rPr>
+              <w:t xml:space="preserve">.  Xử lý ONT(A) và Clear(C) từ  </w:t>
             </w:r>
             <w:r>
               <w:rPr>
@@ -19564,15 +19230,7 @@
                 <w:highlight w:val="yellow"/>
                 <w:lang w:val="en-US"/>
               </w:rPr>
-              <w:t>B</w:t>
-            </w:r>
-            <w:r>
-              <w:rPr>
-                <w:rFonts w:asciiTheme="majorHAnsi" w:hAnsiTheme="majorHAnsi" w:cstheme="majorHAnsi"/>
-                <w:highlight w:val="yellow"/>
-                <w:lang w:val="en-US"/>
-              </w:rPr>
-              <w:t>17</w:t>
+              <w:t>B17</w:t>
             </w:r>
             <w:r>
               <w:rPr>
@@ -19742,15 +19400,7 @@
                 <w:highlight w:val="yellow"/>
                 <w:lang w:val="en-US"/>
               </w:rPr>
-              <w:t>B</w:t>
-            </w:r>
-            <w:r>
-              <w:rPr>
-                <w:rFonts w:asciiTheme="majorHAnsi" w:hAnsiTheme="majorHAnsi" w:cstheme="majorHAnsi"/>
-                <w:highlight w:val="yellow"/>
-                <w:lang w:val="en-US"/>
-              </w:rPr>
-              <w:t>18</w:t>
+              <w:t>B18</w:t>
             </w:r>
             <w:r>
               <w:rPr>
@@ -20062,6 +19712,321 @@
           <w:lang w:val="en-US"/>
         </w:rPr>
       </w:pPr>
+      <w:r>
+        <w:rPr>
+          <w:rFonts w:asciiTheme="majorHAnsi" w:hAnsiTheme="majorHAnsi" w:cstheme="majorHAnsi"/>
+          <w:b/>
+          <w:bCs/>
+          <w:color w:val="FF0000"/>
+          <w:lang w:val="en-US"/>
+        </w:rPr>
+        <w:lastRenderedPageBreak/>
+        <w:t>1. Bảng logic mệnh đề</w:t>
+      </w:r>
+    </w:p>
+    <w:p>
+      <w:pPr>
+        <w:rPr>
+          <w:rFonts w:asciiTheme="majorHAnsi" w:hAnsiTheme="majorHAnsi" w:cstheme="majorHAnsi"/>
+          <w:lang w:val="en-US"/>
+        </w:rPr>
+      </w:pPr>
+      <w:r>
+        <w:rPr>
+          <w:rFonts w:asciiTheme="majorHAnsi" w:hAnsiTheme="majorHAnsi" w:cstheme="majorHAnsi"/>
+          <w:lang w:val="en-US"/>
+        </w:rPr>
+        <w:drawing>
+          <wp:inline distT="0" distB="0" distL="0" distR="0" wp14:anchorId="4106D0D5" wp14:editId="6487996E">
+            <wp:extent cx="5182323" cy="2353003"/>
+            <wp:effectExtent l="0" t="0" r="0" b="9525"/>
+            <wp:docPr id="761780504" name="Picture 1" descr="A white sheet with black text&#10;&#10;Description automatically generated"/>
+            <wp:cNvGraphicFramePr>
+              <a:graphicFrameLocks xmlns:a="http://schemas.openxmlformats.org/drawingml/2006/main" noChangeAspect="1"/>
+            </wp:cNvGraphicFramePr>
+            <a:graphic xmlns:a="http://schemas.openxmlformats.org/drawingml/2006/main">
+              <a:graphicData uri="http://schemas.openxmlformats.org/drawingml/2006/picture">
+                <pic:pic xmlns:pic="http://schemas.openxmlformats.org/drawingml/2006/picture">
+                  <pic:nvPicPr>
+                    <pic:cNvPr id="761780504" name="Picture 1" descr="A white sheet with black text&#10;&#10;Description automatically generated"/>
+                    <pic:cNvPicPr/>
+                  </pic:nvPicPr>
+                  <pic:blipFill>
+                    <a:blip r:embed="rId8"/>
+                    <a:stretch>
+                      <a:fillRect/>
+                    </a:stretch>
+                  </pic:blipFill>
+                  <pic:spPr>
+                    <a:xfrm>
+                      <a:off x="0" y="0"/>
+                      <a:ext cx="5182323" cy="2353003"/>
+                    </a:xfrm>
+                    <a:prstGeom prst="rect">
+                      <a:avLst/>
+                    </a:prstGeom>
+                  </pic:spPr>
+                </pic:pic>
+              </a:graphicData>
+            </a:graphic>
+          </wp:inline>
+        </w:drawing>
+      </w:r>
+    </w:p>
+    <w:p>
+      <w:pPr>
+        <w:rPr>
+          <w:rFonts w:asciiTheme="majorHAnsi" w:hAnsiTheme="majorHAnsi" w:cstheme="majorHAnsi"/>
+          <w:b/>
+          <w:bCs/>
+          <w:color w:val="FF0000"/>
+          <w:lang w:val="en-US"/>
+        </w:rPr>
+      </w:pPr>
+      <w:r>
+        <w:rPr>
+          <w:rFonts w:asciiTheme="majorHAnsi" w:hAnsiTheme="majorHAnsi" w:cstheme="majorHAnsi"/>
+          <w:lang w:val="en-US"/>
+        </w:rPr>
+        <w:drawing>
+          <wp:anchor distT="0" distB="0" distL="114300" distR="114300" simplePos="0" relativeHeight="251823104" behindDoc="0" locked="0" layoutInCell="1" allowOverlap="1" wp14:anchorId="04531CEA" wp14:editId="5BD184D1">
+            <wp:simplePos x="0" y="0"/>
+            <wp:positionH relativeFrom="column">
+              <wp:posOffset>3784654</wp:posOffset>
+            </wp:positionH>
+            <wp:positionV relativeFrom="paragraph">
+              <wp:posOffset>277992</wp:posOffset>
+            </wp:positionV>
+            <wp:extent cx="3378145" cy="2933597"/>
+            <wp:effectExtent l="0" t="0" r="0" b="635"/>
+            <wp:wrapNone/>
+            <wp:docPr id="286480487" name="Picture 1" descr="A table of text on a white background&#10;&#10;Description automatically generated"/>
+            <wp:cNvGraphicFramePr>
+              <a:graphicFrameLocks xmlns:a="http://schemas.openxmlformats.org/drawingml/2006/main" noChangeAspect="1"/>
+            </wp:cNvGraphicFramePr>
+            <a:graphic xmlns:a="http://schemas.openxmlformats.org/drawingml/2006/main">
+              <a:graphicData uri="http://schemas.openxmlformats.org/drawingml/2006/picture">
+                <pic:pic xmlns:pic="http://schemas.openxmlformats.org/drawingml/2006/picture">
+                  <pic:nvPicPr>
+                    <pic:cNvPr id="286480487" name="Picture 1" descr="A table of text on a white background&#10;&#10;Description automatically generated"/>
+                    <pic:cNvPicPr/>
+                  </pic:nvPicPr>
+                  <pic:blipFill>
+                    <a:blip r:embed="rId9">
+                      <a:extLst>
+                        <a:ext uri="{28A0092B-C50C-407E-A947-70E740481C1C}">
+                          <a14:useLocalDpi xmlns:a14="http://schemas.microsoft.com/office/drawing/2010/main" val="0"/>
+                        </a:ext>
+                      </a:extLst>
+                    </a:blip>
+                    <a:stretch>
+                      <a:fillRect/>
+                    </a:stretch>
+                  </pic:blipFill>
+                  <pic:spPr>
+                    <a:xfrm>
+                      <a:off x="0" y="0"/>
+                      <a:ext cx="3393126" cy="2946606"/>
+                    </a:xfrm>
+                    <a:prstGeom prst="rect">
+                      <a:avLst/>
+                    </a:prstGeom>
+                  </pic:spPr>
+                </pic:pic>
+              </a:graphicData>
+            </a:graphic>
+            <wp14:sizeRelH relativeFrom="margin">
+              <wp14:pctWidth>0</wp14:pctWidth>
+            </wp14:sizeRelH>
+            <wp14:sizeRelV relativeFrom="margin">
+              <wp14:pctHeight>0</wp14:pctHeight>
+            </wp14:sizeRelV>
+          </wp:anchor>
+        </w:drawing>
+      </w:r>
+      <w:r>
+        <w:rPr>
+          <w:rFonts w:asciiTheme="majorHAnsi" w:hAnsiTheme="majorHAnsi" w:cstheme="majorHAnsi"/>
+          <w:b/>
+          <w:bCs/>
+          <w:color w:val="FF0000"/>
+          <w:lang w:val="en-US"/>
+        </w:rPr>
+        <w:t>2</w:t>
+      </w:r>
+      <w:r>
+        <w:rPr>
+          <w:rFonts w:asciiTheme="majorHAnsi" w:hAnsiTheme="majorHAnsi" w:cstheme="majorHAnsi"/>
+          <w:b/>
+          <w:bCs/>
+          <w:color w:val="FF0000"/>
+          <w:lang w:val="en-US"/>
+        </w:rPr>
+        <w:t xml:space="preserve">. </w:t>
+      </w:r>
+      <w:r>
+        <w:rPr>
+          <w:rFonts w:asciiTheme="majorHAnsi" w:hAnsiTheme="majorHAnsi" w:cstheme="majorHAnsi"/>
+          <w:b/>
+          <w:bCs/>
+          <w:color w:val="FF0000"/>
+          <w:lang w:val="en-US"/>
+        </w:rPr>
+        <w:t>Các luật suy diễn</w:t>
+      </w:r>
+    </w:p>
+    <w:p>
+      <w:pPr>
+        <w:rPr>
+          <w:rFonts w:asciiTheme="majorHAnsi" w:hAnsiTheme="majorHAnsi" w:cstheme="majorHAnsi"/>
+          <w:b/>
+          <w:bCs/>
+          <w:color w:val="FF0000"/>
+          <w:lang w:val="en-US"/>
+        </w:rPr>
+      </w:pPr>
+      <w:r>
+        <w:rPr>
+          <w:rFonts w:asciiTheme="majorHAnsi" w:hAnsiTheme="majorHAnsi" w:cstheme="majorHAnsi"/>
+          <w:b/>
+          <w:bCs/>
+          <w:color w:val="FF0000"/>
+          <w:lang w:val="en-US"/>
+        </w:rPr>
+        <w:drawing>
+          <wp:inline distT="0" distB="0" distL="0" distR="0" wp14:anchorId="4179F196" wp14:editId="54AC36E1">
+            <wp:extent cx="3427013" cy="2933671"/>
+            <wp:effectExtent l="0" t="0" r="2540" b="635"/>
+            <wp:docPr id="2080703013" name="Picture 1" descr="A table with text on it&#10;&#10;Description automatically generated"/>
+            <wp:cNvGraphicFramePr>
+              <a:graphicFrameLocks xmlns:a="http://schemas.openxmlformats.org/drawingml/2006/main" noChangeAspect="1"/>
+            </wp:cNvGraphicFramePr>
+            <a:graphic xmlns:a="http://schemas.openxmlformats.org/drawingml/2006/main">
+              <a:graphicData uri="http://schemas.openxmlformats.org/drawingml/2006/picture">
+                <pic:pic xmlns:pic="http://schemas.openxmlformats.org/drawingml/2006/picture">
+                  <pic:nvPicPr>
+                    <pic:cNvPr id="2080703013" name="Picture 1" descr="A table with text on it&#10;&#10;Description automatically generated"/>
+                    <pic:cNvPicPr/>
+                  </pic:nvPicPr>
+                  <pic:blipFill>
+                    <a:blip r:embed="rId10"/>
+                    <a:stretch>
+                      <a:fillRect/>
+                    </a:stretch>
+                  </pic:blipFill>
+                  <pic:spPr>
+                    <a:xfrm>
+                      <a:off x="0" y="0"/>
+                      <a:ext cx="3450348" cy="2953647"/>
+                    </a:xfrm>
+                    <a:prstGeom prst="rect">
+                      <a:avLst/>
+                    </a:prstGeom>
+                  </pic:spPr>
+                </pic:pic>
+              </a:graphicData>
+            </a:graphic>
+          </wp:inline>
+        </w:drawing>
+      </w:r>
+    </w:p>
+    <w:p>
+      <w:pPr>
+        <w:rPr>
+          <w:rFonts w:asciiTheme="majorHAnsi" w:hAnsiTheme="majorHAnsi" w:cstheme="majorHAnsi"/>
+          <w:lang w:val="en-US"/>
+        </w:rPr>
+      </w:pPr>
+      <w:r>
+        <w:rPr>
+          <w:rFonts w:asciiTheme="majorHAnsi" w:hAnsiTheme="majorHAnsi" w:cstheme="majorHAnsi"/>
+          <w:lang w:val="en-US"/>
+        </w:rPr>
+        <w:lastRenderedPageBreak/>
+        <w:drawing>
+          <wp:inline distT="0" distB="0" distL="0" distR="0" wp14:anchorId="0FF72F6D" wp14:editId="0248EAC6">
+            <wp:extent cx="5160010" cy="3290201"/>
+            <wp:effectExtent l="0" t="0" r="2540" b="5715"/>
+            <wp:docPr id="610320712" name="Picture 1" descr="A math equations and formulas&#10;&#10;Description automatically generated with medium confidence"/>
+            <wp:cNvGraphicFramePr>
+              <a:graphicFrameLocks xmlns:a="http://schemas.openxmlformats.org/drawingml/2006/main" noChangeAspect="1"/>
+            </wp:cNvGraphicFramePr>
+            <a:graphic xmlns:a="http://schemas.openxmlformats.org/drawingml/2006/main">
+              <a:graphicData uri="http://schemas.openxmlformats.org/drawingml/2006/picture">
+                <pic:pic xmlns:pic="http://schemas.openxmlformats.org/drawingml/2006/picture">
+                  <pic:nvPicPr>
+                    <pic:cNvPr id="610320712" name="Picture 1" descr="A math equations and formulas&#10;&#10;Description automatically generated with medium confidence"/>
+                    <pic:cNvPicPr/>
+                  </pic:nvPicPr>
+                  <pic:blipFill>
+                    <a:blip r:embed="rId11"/>
+                    <a:stretch>
+                      <a:fillRect/>
+                    </a:stretch>
+                  </pic:blipFill>
+                  <pic:spPr>
+                    <a:xfrm>
+                      <a:off x="0" y="0"/>
+                      <a:ext cx="5208929" cy="3321394"/>
+                    </a:xfrm>
+                    <a:prstGeom prst="rect">
+                      <a:avLst/>
+                    </a:prstGeom>
+                  </pic:spPr>
+                </pic:pic>
+              </a:graphicData>
+            </a:graphic>
+          </wp:inline>
+        </w:drawing>
+      </w:r>
+    </w:p>
+    <w:p>
+      <w:pPr>
+        <w:rPr>
+          <w:rFonts w:asciiTheme="majorHAnsi" w:hAnsiTheme="majorHAnsi" w:cstheme="majorHAnsi"/>
+          <w:lang w:val="en-US"/>
+        </w:rPr>
+      </w:pPr>
+      <w:r>
+        <w:rPr>
+          <w:rFonts w:asciiTheme="majorHAnsi" w:hAnsiTheme="majorHAnsi" w:cstheme="majorHAnsi"/>
+          <w:lang w:val="en-US"/>
+        </w:rPr>
+        <w:drawing>
+          <wp:inline distT="0" distB="0" distL="0" distR="0" wp14:anchorId="156FE09E" wp14:editId="0E735A1F">
+            <wp:extent cx="5160397" cy="3485656"/>
+            <wp:effectExtent l="0" t="0" r="2540" b="0"/>
+            <wp:docPr id="921685614" name="Picture 1" descr="A screenshot of a math problem&#10;&#10;Description automatically generated"/>
+            <wp:cNvGraphicFramePr>
+              <a:graphicFrameLocks xmlns:a="http://schemas.openxmlformats.org/drawingml/2006/main" noChangeAspect="1"/>
+            </wp:cNvGraphicFramePr>
+            <a:graphic xmlns:a="http://schemas.openxmlformats.org/drawingml/2006/main">
+              <a:graphicData uri="http://schemas.openxmlformats.org/drawingml/2006/picture">
+                <pic:pic xmlns:pic="http://schemas.openxmlformats.org/drawingml/2006/picture">
+                  <pic:nvPicPr>
+                    <pic:cNvPr id="921685614" name="Picture 1" descr="A screenshot of a math problem&#10;&#10;Description automatically generated"/>
+                    <pic:cNvPicPr/>
+                  </pic:nvPicPr>
+                  <pic:blipFill rotWithShape="1">
+                    <a:blip r:embed="rId12"/>
+                    <a:srcRect l="-515" t="13548" r="-515" b="-10451"/>
+                    <a:stretch/>
+                  </pic:blipFill>
+                  <pic:spPr>
+                    <a:xfrm>
+                      <a:off x="0" y="0"/>
+                      <a:ext cx="5164668" cy="3488541"/>
+                    </a:xfrm>
+                    <a:prstGeom prst="rect">
+                      <a:avLst/>
+                    </a:prstGeom>
+                  </pic:spPr>
+                </pic:pic>
+              </a:graphicData>
+            </a:graphic>
+          </wp:inline>
+        </w:drawing>
+      </w:r>
     </w:p>
     <w:p>
       <w:pPr>
@@ -20118,6 +20083,736 @@
           <w:lang w:val="en-US"/>
         </w:rPr>
       </w:pPr>
+    </w:p>
+    <w:p>
+      <w:pPr>
+        <w:rPr>
+          <w:rFonts w:asciiTheme="majorHAnsi" w:hAnsiTheme="majorHAnsi" w:cstheme="majorHAnsi"/>
+          <w:lang w:val="en-US"/>
+        </w:rPr>
+      </w:pPr>
+      <w:r>
+        <w:rPr>
+          <w:rFonts w:asciiTheme="majorHAnsi" w:hAnsiTheme="majorHAnsi" w:cstheme="majorHAnsi"/>
+          <w:lang w:val="en-US"/>
+        </w:rPr>
+        <w:lastRenderedPageBreak/>
+        <w:drawing>
+          <wp:inline distT="0" distB="0" distL="0" distR="0" wp14:anchorId="2059C710" wp14:editId="419DCFEC">
+            <wp:extent cx="3845906" cy="2472856"/>
+            <wp:effectExtent l="0" t="0" r="2540" b="3810"/>
+            <wp:docPr id="1618984540" name="Picture 1" descr="A diagram of a logic notation&#10;&#10;Description automatically generated"/>
+            <wp:cNvGraphicFramePr>
+              <a:graphicFrameLocks xmlns:a="http://schemas.openxmlformats.org/drawingml/2006/main" noChangeAspect="1"/>
+            </wp:cNvGraphicFramePr>
+            <a:graphic xmlns:a="http://schemas.openxmlformats.org/drawingml/2006/main">
+              <a:graphicData uri="http://schemas.openxmlformats.org/drawingml/2006/picture">
+                <pic:pic xmlns:pic="http://schemas.openxmlformats.org/drawingml/2006/picture">
+                  <pic:nvPicPr>
+                    <pic:cNvPr id="1618984540" name="Picture 1" descr="A diagram of a logic notation&#10;&#10;Description automatically generated"/>
+                    <pic:cNvPicPr/>
+                  </pic:nvPicPr>
+                  <pic:blipFill>
+                    <a:blip r:embed="rId13"/>
+                    <a:stretch>
+                      <a:fillRect/>
+                    </a:stretch>
+                  </pic:blipFill>
+                  <pic:spPr>
+                    <a:xfrm>
+                      <a:off x="0" y="0"/>
+                      <a:ext cx="3857540" cy="2480337"/>
+                    </a:xfrm>
+                    <a:prstGeom prst="rect">
+                      <a:avLst/>
+                    </a:prstGeom>
+                  </pic:spPr>
+                </pic:pic>
+              </a:graphicData>
+            </a:graphic>
+          </wp:inline>
+        </w:drawing>
+      </w:r>
+    </w:p>
+    <w:p>
+      <w:pPr>
+        <w:rPr>
+          <w:rFonts w:asciiTheme="majorHAnsi" w:hAnsiTheme="majorHAnsi" w:cstheme="majorHAnsi"/>
+          <w:lang w:val="en-US"/>
+        </w:rPr>
+      </w:pPr>
+      <w:r>
+        <w:rPr>
+          <w:rFonts w:asciiTheme="majorHAnsi" w:hAnsiTheme="majorHAnsi" w:cstheme="majorHAnsi"/>
+          <w:lang w:val="en-US"/>
+        </w:rPr>
+        <w:drawing>
+          <wp:inline distT="0" distB="0" distL="0" distR="0" wp14:anchorId="4D16EB87" wp14:editId="70C377F1">
+            <wp:extent cx="3910680" cy="2401294"/>
+            <wp:effectExtent l="0" t="0" r="0" b="0"/>
+            <wp:docPr id="1893400387" name="Picture 1" descr="A diagram of a ball&#10;&#10;Description automatically generated"/>
+            <wp:cNvGraphicFramePr>
+              <a:graphicFrameLocks xmlns:a="http://schemas.openxmlformats.org/drawingml/2006/main" noChangeAspect="1"/>
+            </wp:cNvGraphicFramePr>
+            <a:graphic xmlns:a="http://schemas.openxmlformats.org/drawingml/2006/main">
+              <a:graphicData uri="http://schemas.openxmlformats.org/drawingml/2006/picture">
+                <pic:pic xmlns:pic="http://schemas.openxmlformats.org/drawingml/2006/picture">
+                  <pic:nvPicPr>
+                    <pic:cNvPr id="1893400387" name="Picture 1" descr="A diagram of a ball&#10;&#10;Description automatically generated"/>
+                    <pic:cNvPicPr/>
+                  </pic:nvPicPr>
+                  <pic:blipFill>
+                    <a:blip r:embed="rId14"/>
+                    <a:stretch>
+                      <a:fillRect/>
+                    </a:stretch>
+                  </pic:blipFill>
+                  <pic:spPr>
+                    <a:xfrm>
+                      <a:off x="0" y="0"/>
+                      <a:ext cx="3915915" cy="2404508"/>
+                    </a:xfrm>
+                    <a:prstGeom prst="rect">
+                      <a:avLst/>
+                    </a:prstGeom>
+                  </pic:spPr>
+                </pic:pic>
+              </a:graphicData>
+            </a:graphic>
+          </wp:inline>
+        </w:drawing>
+      </w:r>
+    </w:p>
+    <w:p>
+      <w:pPr>
+        <w:rPr>
+          <w:rFonts w:asciiTheme="majorHAnsi" w:hAnsiTheme="majorHAnsi" w:cstheme="majorHAnsi"/>
+          <w:lang w:val="en-US"/>
+        </w:rPr>
+      </w:pPr>
+    </w:p>
+    <w:p>
+      <w:pPr>
+        <w:rPr>
+          <w:rFonts w:asciiTheme="majorHAnsi" w:hAnsiTheme="majorHAnsi" w:cstheme="majorHAnsi"/>
+          <w:lang w:val="en-US"/>
+        </w:rPr>
+      </w:pPr>
+    </w:p>
+    <w:p>
+      <w:pPr>
+        <w:rPr>
+          <w:rFonts w:asciiTheme="majorHAnsi" w:hAnsiTheme="majorHAnsi" w:cstheme="majorHAnsi"/>
+          <w:lang w:val="en-US"/>
+        </w:rPr>
+      </w:pPr>
+    </w:p>
+    <w:p>
+      <w:pPr>
+        <w:rPr>
+          <w:rFonts w:asciiTheme="majorHAnsi" w:hAnsiTheme="majorHAnsi" w:cstheme="majorHAnsi"/>
+          <w:lang w:val="en-US"/>
+        </w:rPr>
+      </w:pPr>
+    </w:p>
+    <w:p>
+      <w:pPr>
+        <w:rPr>
+          <w:rFonts w:asciiTheme="majorHAnsi" w:hAnsiTheme="majorHAnsi" w:cstheme="majorHAnsi"/>
+          <w:lang w:val="en-US"/>
+        </w:rPr>
+      </w:pPr>
+    </w:p>
+    <w:p>
+      <w:pPr>
+        <w:rPr>
+          <w:rFonts w:asciiTheme="majorHAnsi" w:hAnsiTheme="majorHAnsi" w:cstheme="majorHAnsi"/>
+          <w:lang w:val="en-US"/>
+        </w:rPr>
+      </w:pPr>
+    </w:p>
+    <w:p>
+      <w:pPr>
+        <w:rPr>
+          <w:rFonts w:asciiTheme="majorHAnsi" w:hAnsiTheme="majorHAnsi" w:cstheme="majorHAnsi"/>
+          <w:lang w:val="en-US"/>
+        </w:rPr>
+      </w:pPr>
+    </w:p>
+    <w:p>
+      <w:pPr>
+        <w:rPr>
+          <w:rFonts w:asciiTheme="majorHAnsi" w:hAnsiTheme="majorHAnsi" w:cstheme="majorHAnsi"/>
+          <w:lang w:val="en-US"/>
+        </w:rPr>
+      </w:pPr>
+    </w:p>
+    <w:p>
+      <w:pPr>
+        <w:rPr>
+          <w:rFonts w:asciiTheme="majorHAnsi" w:hAnsiTheme="majorHAnsi" w:cstheme="majorHAnsi"/>
+          <w:lang w:val="en-US"/>
+        </w:rPr>
+      </w:pPr>
+    </w:p>
+    <w:p>
+      <w:pPr>
+        <w:rPr>
+          <w:rFonts w:asciiTheme="majorHAnsi" w:hAnsiTheme="majorHAnsi" w:cstheme="majorHAnsi"/>
+          <w:lang w:val="en-US"/>
+        </w:rPr>
+      </w:pPr>
+    </w:p>
+    <w:p>
+      <w:pPr>
+        <w:rPr>
+          <w:rFonts w:asciiTheme="majorHAnsi" w:hAnsiTheme="majorHAnsi" w:cstheme="majorHAnsi"/>
+          <w:lang w:val="en-US"/>
+        </w:rPr>
+      </w:pPr>
+    </w:p>
+    <w:p>
+      <w:pPr>
+        <w:rPr>
+          <w:rFonts w:asciiTheme="majorHAnsi" w:hAnsiTheme="majorHAnsi" w:cstheme="majorHAnsi"/>
+          <w:lang w:val="en-US"/>
+        </w:rPr>
+      </w:pPr>
+    </w:p>
+    <w:p>
+      <w:pPr>
+        <w:rPr>
+          <w:rFonts w:asciiTheme="majorHAnsi" w:hAnsiTheme="majorHAnsi" w:cstheme="majorHAnsi"/>
+          <w:lang w:val="en-US"/>
+        </w:rPr>
+      </w:pPr>
+    </w:p>
+    <w:p>
+      <w:pPr>
+        <w:rPr>
+          <w:rFonts w:asciiTheme="majorHAnsi" w:hAnsiTheme="majorHAnsi" w:cstheme="majorHAnsi"/>
+          <w:lang w:val="en-US"/>
+        </w:rPr>
+      </w:pPr>
+    </w:p>
+    <w:p>
+      <w:pPr>
+        <w:rPr>
+          <w:rFonts w:asciiTheme="majorHAnsi" w:hAnsiTheme="majorHAnsi" w:cstheme="majorHAnsi"/>
+          <w:lang w:val="en-US"/>
+        </w:rPr>
+      </w:pPr>
+      <w:r>
+        <w:rPr>
+          <w:rFonts w:asciiTheme="majorHAnsi" w:hAnsiTheme="majorHAnsi" w:cstheme="majorHAnsi"/>
+          <w:lang w:val="en-US"/>
+        </w:rPr>
+        <w:lastRenderedPageBreak/>
+        <w:t>Phép suy diễn trực tiếp</w:t>
+      </w:r>
+    </w:p>
+    <w:p>
+      <w:pPr>
+        <w:rPr>
+          <w:rFonts w:asciiTheme="majorHAnsi" w:hAnsiTheme="majorHAnsi" w:cstheme="majorHAnsi"/>
+          <w:lang w:val="en-US"/>
+        </w:rPr>
+      </w:pPr>
+      <w:r>
+        <w:rPr>
+          <w:rFonts w:asciiTheme="majorHAnsi" w:hAnsiTheme="majorHAnsi" w:cstheme="majorHAnsi"/>
+          <w:lang w:val="en-US"/>
+        </w:rPr>
+        <w:drawing>
+          <wp:inline distT="0" distB="0" distL="0" distR="0" wp14:anchorId="4522A339" wp14:editId="4FDD869F">
+            <wp:extent cx="4028065" cy="2058266"/>
+            <wp:effectExtent l="0" t="0" r="0" b="0"/>
+            <wp:docPr id="1136264953" name="Picture 1" descr="A white background with black text&#10;&#10;Description automatically generated"/>
+            <wp:cNvGraphicFramePr>
+              <a:graphicFrameLocks xmlns:a="http://schemas.openxmlformats.org/drawingml/2006/main" noChangeAspect="1"/>
+            </wp:cNvGraphicFramePr>
+            <a:graphic xmlns:a="http://schemas.openxmlformats.org/drawingml/2006/main">
+              <a:graphicData uri="http://schemas.openxmlformats.org/drawingml/2006/picture">
+                <pic:pic xmlns:pic="http://schemas.openxmlformats.org/drawingml/2006/picture">
+                  <pic:nvPicPr>
+                    <pic:cNvPr id="1136264953" name="Picture 1" descr="A white background with black text&#10;&#10;Description automatically generated"/>
+                    <pic:cNvPicPr/>
+                  </pic:nvPicPr>
+                  <pic:blipFill>
+                    <a:blip r:embed="rId15"/>
+                    <a:stretch>
+                      <a:fillRect/>
+                    </a:stretch>
+                  </pic:blipFill>
+                  <pic:spPr>
+                    <a:xfrm>
+                      <a:off x="0" y="0"/>
+                      <a:ext cx="4074442" cy="2081964"/>
+                    </a:xfrm>
+                    <a:prstGeom prst="rect">
+                      <a:avLst/>
+                    </a:prstGeom>
+                  </pic:spPr>
+                </pic:pic>
+              </a:graphicData>
+            </a:graphic>
+          </wp:inline>
+        </w:drawing>
+      </w:r>
+      <w:r>
+        <w:rPr>
+          <w:rFonts w:asciiTheme="majorHAnsi" w:hAnsiTheme="majorHAnsi" w:cstheme="majorHAnsi"/>
+          <w:lang w:val="en-US"/>
+        </w:rPr>
+        <w:t xml:space="preserve"> </w:t>
+      </w:r>
+      <w:r>
+        <w:rPr>
+          <w:rFonts w:asciiTheme="majorHAnsi" w:hAnsiTheme="majorHAnsi" w:cstheme="majorHAnsi"/>
+          <w:lang w:val="en-US"/>
+        </w:rPr>
+        <w:drawing>
+          <wp:inline distT="0" distB="0" distL="0" distR="0" wp14:anchorId="3B865CA4" wp14:editId="2C9CC869">
+            <wp:extent cx="2862470" cy="2058139"/>
+            <wp:effectExtent l="0" t="0" r="0" b="0"/>
+            <wp:docPr id="86682986" name="Picture 1" descr="A white background with black text&#10;&#10;Description automatically generated"/>
+            <wp:cNvGraphicFramePr>
+              <a:graphicFrameLocks xmlns:a="http://schemas.openxmlformats.org/drawingml/2006/main" noChangeAspect="1"/>
+            </wp:cNvGraphicFramePr>
+            <a:graphic xmlns:a="http://schemas.openxmlformats.org/drawingml/2006/main">
+              <a:graphicData uri="http://schemas.openxmlformats.org/drawingml/2006/picture">
+                <pic:pic xmlns:pic="http://schemas.openxmlformats.org/drawingml/2006/picture">
+                  <pic:nvPicPr>
+                    <pic:cNvPr id="86682986" name="Picture 1" descr="A white background with black text&#10;&#10;Description automatically generated"/>
+                    <pic:cNvPicPr/>
+                  </pic:nvPicPr>
+                  <pic:blipFill>
+                    <a:blip r:embed="rId16"/>
+                    <a:stretch>
+                      <a:fillRect/>
+                    </a:stretch>
+                  </pic:blipFill>
+                  <pic:spPr>
+                    <a:xfrm>
+                      <a:off x="0" y="0"/>
+                      <a:ext cx="2876115" cy="2067950"/>
+                    </a:xfrm>
+                    <a:prstGeom prst="rect">
+                      <a:avLst/>
+                    </a:prstGeom>
+                  </pic:spPr>
+                </pic:pic>
+              </a:graphicData>
+            </a:graphic>
+          </wp:inline>
+        </w:drawing>
+      </w:r>
+    </w:p>
+    <w:p>
+      <w:pPr>
+        <w:rPr>
+          <w:rFonts w:asciiTheme="majorHAnsi" w:hAnsiTheme="majorHAnsi" w:cstheme="majorHAnsi"/>
+          <w:lang w:val="en-US"/>
+        </w:rPr>
+      </w:pPr>
+      <w:r>
+        <w:rPr>
+          <w:rFonts w:asciiTheme="majorHAnsi" w:hAnsiTheme="majorHAnsi" w:cstheme="majorHAnsi"/>
+          <w:lang w:val="en-US"/>
+        </w:rPr>
+        <w:drawing>
+          <wp:inline distT="0" distB="0" distL="0" distR="0" wp14:anchorId="5277C3E5" wp14:editId="6CED42D4">
+            <wp:extent cx="3309522" cy="2232246"/>
+            <wp:effectExtent l="19050" t="19050" r="24765" b="15875"/>
+            <wp:docPr id="152947483" name="Picture 1" descr="A screenshot of a computer&#10;&#10;Description automatically generated"/>
+            <wp:cNvGraphicFramePr>
+              <a:graphicFrameLocks xmlns:a="http://schemas.openxmlformats.org/drawingml/2006/main" noChangeAspect="1"/>
+            </wp:cNvGraphicFramePr>
+            <a:graphic xmlns:a="http://schemas.openxmlformats.org/drawingml/2006/main">
+              <a:graphicData uri="http://schemas.openxmlformats.org/drawingml/2006/picture">
+                <pic:pic xmlns:pic="http://schemas.openxmlformats.org/drawingml/2006/picture">
+                  <pic:nvPicPr>
+                    <pic:cNvPr id="152947483" name="Picture 1" descr="A screenshot of a computer&#10;&#10;Description automatically generated"/>
+                    <pic:cNvPicPr/>
+                  </pic:nvPicPr>
+                  <pic:blipFill>
+                    <a:blip r:embed="rId17"/>
+                    <a:stretch>
+                      <a:fillRect/>
+                    </a:stretch>
+                  </pic:blipFill>
+                  <pic:spPr>
+                    <a:xfrm>
+                      <a:off x="0" y="0"/>
+                      <a:ext cx="3367476" cy="2271336"/>
+                    </a:xfrm>
+                    <a:prstGeom prst="rect">
+                      <a:avLst/>
+                    </a:prstGeom>
+                    <a:ln>
+                      <a:solidFill>
+                        <a:schemeClr val="accent1"/>
+                      </a:solidFill>
+                    </a:ln>
+                  </pic:spPr>
+                </pic:pic>
+              </a:graphicData>
+            </a:graphic>
+          </wp:inline>
+        </w:drawing>
+      </w:r>
+      <w:r>
+        <w:rPr>
+          <w:rFonts w:asciiTheme="majorHAnsi" w:hAnsiTheme="majorHAnsi" w:cstheme="majorHAnsi"/>
+          <w:lang w:val="en-US"/>
+        </w:rPr>
+        <w:t xml:space="preserve">  </w:t>
+      </w:r>
+      <w:r>
+        <w:rPr>
+          <w:rFonts w:asciiTheme="majorHAnsi" w:hAnsiTheme="majorHAnsi" w:cstheme="majorHAnsi"/>
+          <w:lang w:val="en-US"/>
+        </w:rPr>
+        <w:drawing>
+          <wp:inline distT="0" distB="0" distL="0" distR="0" wp14:anchorId="2D9A3DA1" wp14:editId="5B22E937">
+            <wp:extent cx="3161030" cy="2228103"/>
+            <wp:effectExtent l="19050" t="19050" r="20320" b="20320"/>
+            <wp:docPr id="618986804" name="Picture 1" descr="A screenshot of a computer&#10;&#10;Description automatically generated"/>
+            <wp:cNvGraphicFramePr>
+              <a:graphicFrameLocks xmlns:a="http://schemas.openxmlformats.org/drawingml/2006/main" noChangeAspect="1"/>
+            </wp:cNvGraphicFramePr>
+            <a:graphic xmlns:a="http://schemas.openxmlformats.org/drawingml/2006/main">
+              <a:graphicData uri="http://schemas.openxmlformats.org/drawingml/2006/picture">
+                <pic:pic xmlns:pic="http://schemas.openxmlformats.org/drawingml/2006/picture">
+                  <pic:nvPicPr>
+                    <pic:cNvPr id="618986804" name="Picture 1" descr="A screenshot of a computer&#10;&#10;Description automatically generated"/>
+                    <pic:cNvPicPr/>
+                  </pic:nvPicPr>
+                  <pic:blipFill>
+                    <a:blip r:embed="rId18"/>
+                    <a:stretch>
+                      <a:fillRect/>
+                    </a:stretch>
+                  </pic:blipFill>
+                  <pic:spPr>
+                    <a:xfrm>
+                      <a:off x="0" y="0"/>
+                      <a:ext cx="3187797" cy="2246970"/>
+                    </a:xfrm>
+                    <a:prstGeom prst="rect">
+                      <a:avLst/>
+                    </a:prstGeom>
+                    <a:ln w="0">
+                      <a:solidFill>
+                        <a:schemeClr val="accent1"/>
+                      </a:solidFill>
+                    </a:ln>
+                  </pic:spPr>
+                </pic:pic>
+              </a:graphicData>
+            </a:graphic>
+          </wp:inline>
+        </w:drawing>
+      </w:r>
+    </w:p>
+    <w:p>
+      <w:pPr>
+        <w:rPr>
+          <w:rFonts w:asciiTheme="majorHAnsi" w:hAnsiTheme="majorHAnsi" w:cstheme="majorHAnsi"/>
+          <w:lang w:val="en-US"/>
+        </w:rPr>
+      </w:pPr>
+      <w:r>
+        <w:rPr>
+          <w:rFonts w:asciiTheme="majorHAnsi" w:hAnsiTheme="majorHAnsi" w:cstheme="majorHAnsi"/>
+          <w:lang w:val="en-US"/>
+        </w:rPr>
+        <w:t>Tách từ phép tuyển:</w:t>
+      </w:r>
+    </w:p>
+    <w:p>
+      <w:pPr>
+        <w:rPr>
+          <w:rFonts w:asciiTheme="majorHAnsi" w:hAnsiTheme="majorHAnsi" w:cstheme="majorHAnsi"/>
+          <w:lang w:val="en-US"/>
+        </w:rPr>
+      </w:pPr>
+    </w:p>
+    <w:p>
+      <w:pPr>
+        <w:rPr>
+          <w:rFonts w:asciiTheme="majorHAnsi" w:hAnsiTheme="majorHAnsi" w:cstheme="majorHAnsi"/>
+          <w:lang w:val="en-US"/>
+        </w:rPr>
+      </w:pPr>
+      <w:r>
+        <w:rPr>
+          <w:rFonts w:asciiTheme="majorHAnsi" w:hAnsiTheme="majorHAnsi" w:cstheme="majorHAnsi"/>
+          <w:lang w:val="en-US"/>
+        </w:rPr>
+        <w:drawing>
+          <wp:inline distT="0" distB="0" distL="0" distR="0" wp14:anchorId="733B163A" wp14:editId="78180535">
+            <wp:extent cx="6930390" cy="2762250"/>
+            <wp:effectExtent l="0" t="0" r="3810" b="0"/>
+            <wp:docPr id="1863344336" name="Picture 1" descr="A diagram of a cat&#10;&#10;Description automatically generated with medium confidence"/>
+            <wp:cNvGraphicFramePr>
+              <a:graphicFrameLocks xmlns:a="http://schemas.openxmlformats.org/drawingml/2006/main" noChangeAspect="1"/>
+            </wp:cNvGraphicFramePr>
+            <a:graphic xmlns:a="http://schemas.openxmlformats.org/drawingml/2006/main">
+              <a:graphicData uri="http://schemas.openxmlformats.org/drawingml/2006/picture">
+                <pic:pic xmlns:pic="http://schemas.openxmlformats.org/drawingml/2006/picture">
+                  <pic:nvPicPr>
+                    <pic:cNvPr id="1863344336" name="Picture 1" descr="A diagram of a cat&#10;&#10;Description automatically generated with medium confidence"/>
+                    <pic:cNvPicPr/>
+                  </pic:nvPicPr>
+                  <pic:blipFill>
+                    <a:blip r:embed="rId19"/>
+                    <a:stretch>
+                      <a:fillRect/>
+                    </a:stretch>
+                  </pic:blipFill>
+                  <pic:spPr>
+                    <a:xfrm>
+                      <a:off x="0" y="0"/>
+                      <a:ext cx="6930390" cy="2762250"/>
+                    </a:xfrm>
+                    <a:prstGeom prst="rect">
+                      <a:avLst/>
+                    </a:prstGeom>
+                  </pic:spPr>
+                </pic:pic>
+              </a:graphicData>
+            </a:graphic>
+          </wp:inline>
+        </w:drawing>
+      </w:r>
+    </w:p>
+    <w:p>
+      <w:pPr>
+        <w:rPr>
+          <w:rFonts w:asciiTheme="majorHAnsi" w:hAnsiTheme="majorHAnsi" w:cstheme="majorHAnsi"/>
+          <w:lang w:val="en-US"/>
+        </w:rPr>
+      </w:pPr>
+    </w:p>
+    <w:p>
+      <w:pPr>
+        <w:rPr>
+          <w:rFonts w:asciiTheme="majorHAnsi" w:hAnsiTheme="majorHAnsi" w:cstheme="majorHAnsi"/>
+          <w:lang w:val="en-US"/>
+        </w:rPr>
+      </w:pPr>
+    </w:p>
+    <w:p>
+      <w:pPr>
+        <w:rPr>
+          <w:rFonts w:asciiTheme="majorHAnsi" w:hAnsiTheme="majorHAnsi" w:cstheme="majorHAnsi"/>
+          <w:lang w:val="en-US"/>
+        </w:rPr>
+      </w:pPr>
+      <w:r>
+        <w:rPr>
+          <w:rFonts w:asciiTheme="majorHAnsi" w:hAnsiTheme="majorHAnsi" w:cstheme="majorHAnsi"/>
+          <w:lang w:val="en-US"/>
+        </w:rPr>
+        <w:lastRenderedPageBreak/>
+        <w:t>2. Phép suy diễn sử dụng phản chứng</w:t>
+      </w:r>
+    </w:p>
+    <w:p>
+      <w:pPr>
+        <w:rPr>
+          <w:rFonts w:asciiTheme="majorHAnsi" w:hAnsiTheme="majorHAnsi" w:cstheme="majorHAnsi"/>
+          <w:lang w:val="en-US"/>
+        </w:rPr>
+      </w:pPr>
+      <w:r>
+        <w:rPr>
+          <w:rFonts w:asciiTheme="majorHAnsi" w:hAnsiTheme="majorHAnsi" w:cstheme="majorHAnsi"/>
+          <w:lang w:val="en-US"/>
+        </w:rPr>
+        <w:t xml:space="preserve">Tham khảo: </w:t>
+      </w:r>
+      <w:hyperlink r:id="rId20" w:history="1">
+        <w:r>
+          <w:rPr>
+            <w:rStyle w:val="Hyperlink"/>
+            <w:rFonts w:asciiTheme="majorHAnsi" w:hAnsiTheme="majorHAnsi" w:cstheme="majorHAnsi"/>
+            <w:lang w:val="en-US"/>
+          </w:rPr>
+          <w:t>https://www.youtube.com/watch?v=2J-7_RAh16c&amp;list=PLdYPiL2BJwy9i6XJeM3pB8bXz3Pid99da&amp;index=5</w:t>
+        </w:r>
+      </w:hyperlink>
+    </w:p>
+    <w:p>
+      <w:pPr>
+        <w:rPr>
+          <w:rFonts w:asciiTheme="majorHAnsi" w:hAnsiTheme="majorHAnsi" w:cstheme="majorHAnsi"/>
+          <w:lang w:val="en-US"/>
+        </w:rPr>
+      </w:pPr>
+    </w:p>
+    <w:p>
+      <w:pPr>
+        <w:rPr>
+          <w:rFonts w:asciiTheme="majorHAnsi" w:hAnsiTheme="majorHAnsi" w:cstheme="majorHAnsi"/>
+          <w:lang w:val="en-US"/>
+        </w:rPr>
+      </w:pPr>
+      <w:r>
+        <w:rPr>
+          <w:rFonts w:asciiTheme="majorHAnsi" w:hAnsiTheme="majorHAnsi" w:cstheme="majorHAnsi"/>
+          <w:lang w:val="en-US"/>
+        </w:rPr>
+        <w:drawing>
+          <wp:inline distT="0" distB="0" distL="0" distR="0" wp14:anchorId="27E2556B" wp14:editId="5C7870C4">
+            <wp:extent cx="3037399" cy="1542208"/>
+            <wp:effectExtent l="0" t="0" r="0" b="1270"/>
+            <wp:docPr id="184147233" name="Picture 1" descr="A white background with black text&#10;&#10;Description automatically generated"/>
+            <wp:cNvGraphicFramePr>
+              <a:graphicFrameLocks xmlns:a="http://schemas.openxmlformats.org/drawingml/2006/main" noChangeAspect="1"/>
+            </wp:cNvGraphicFramePr>
+            <a:graphic xmlns:a="http://schemas.openxmlformats.org/drawingml/2006/main">
+              <a:graphicData uri="http://schemas.openxmlformats.org/drawingml/2006/picture">
+                <pic:pic xmlns:pic="http://schemas.openxmlformats.org/drawingml/2006/picture">
+                  <pic:nvPicPr>
+                    <pic:cNvPr id="184147233" name="Picture 1" descr="A white background with black text&#10;&#10;Description automatically generated"/>
+                    <pic:cNvPicPr/>
+                  </pic:nvPicPr>
+                  <pic:blipFill>
+                    <a:blip r:embed="rId21"/>
+                    <a:stretch>
+                      <a:fillRect/>
+                    </a:stretch>
+                  </pic:blipFill>
+                  <pic:spPr>
+                    <a:xfrm>
+                      <a:off x="0" y="0"/>
+                      <a:ext cx="3059198" cy="1553276"/>
+                    </a:xfrm>
+                    <a:prstGeom prst="rect">
+                      <a:avLst/>
+                    </a:prstGeom>
+                  </pic:spPr>
+                </pic:pic>
+              </a:graphicData>
+            </a:graphic>
+          </wp:inline>
+        </w:drawing>
+      </w:r>
+    </w:p>
+    <w:p>
+      <w:pPr>
+        <w:rPr>
+          <w:rFonts w:asciiTheme="majorHAnsi" w:hAnsiTheme="majorHAnsi" w:cstheme="majorHAnsi"/>
+          <w:lang w:val="en-US"/>
+        </w:rPr>
+      </w:pPr>
+      <w:r>
+        <w:rPr>
+          <w:rFonts w:asciiTheme="majorHAnsi" w:hAnsiTheme="majorHAnsi" w:cstheme="majorHAnsi"/>
+          <w:lang w:val="en-US"/>
+        </w:rPr>
+        <w:drawing>
+          <wp:inline distT="0" distB="0" distL="0" distR="0" wp14:anchorId="7ED1ABCF" wp14:editId="2FB2735D">
+            <wp:extent cx="3051029" cy="2162755"/>
+            <wp:effectExtent l="0" t="0" r="0" b="9525"/>
+            <wp:docPr id="488098048" name="Picture 1" descr="A white background with black text&#10;&#10;Description automatically generated"/>
+            <wp:cNvGraphicFramePr>
+              <a:graphicFrameLocks xmlns:a="http://schemas.openxmlformats.org/drawingml/2006/main" noChangeAspect="1"/>
+            </wp:cNvGraphicFramePr>
+            <a:graphic xmlns:a="http://schemas.openxmlformats.org/drawingml/2006/main">
+              <a:graphicData uri="http://schemas.openxmlformats.org/drawingml/2006/picture">
+                <pic:pic xmlns:pic="http://schemas.openxmlformats.org/drawingml/2006/picture">
+                  <pic:nvPicPr>
+                    <pic:cNvPr id="488098048" name="Picture 1" descr="A white background with black text&#10;&#10;Description automatically generated"/>
+                    <pic:cNvPicPr/>
+                  </pic:nvPicPr>
+                  <pic:blipFill>
+                    <a:blip r:embed="rId22"/>
+                    <a:stretch>
+                      <a:fillRect/>
+                    </a:stretch>
+                  </pic:blipFill>
+                  <pic:spPr>
+                    <a:xfrm>
+                      <a:off x="0" y="0"/>
+                      <a:ext cx="3067494" cy="2174426"/>
+                    </a:xfrm>
+                    <a:prstGeom prst="rect">
+                      <a:avLst/>
+                    </a:prstGeom>
+                  </pic:spPr>
+                </pic:pic>
+              </a:graphicData>
+            </a:graphic>
+          </wp:inline>
+        </w:drawing>
+      </w:r>
+    </w:p>
+    <w:p>
+      <w:pPr>
+        <w:rPr>
+          <w:rFonts w:asciiTheme="majorHAnsi" w:hAnsiTheme="majorHAnsi" w:cstheme="majorHAnsi"/>
+          <w:lang w:val="en-US"/>
+        </w:rPr>
+      </w:pPr>
+      <w:r>
+        <w:rPr>
+          <w:rFonts w:asciiTheme="majorHAnsi" w:hAnsiTheme="majorHAnsi" w:cstheme="majorHAnsi"/>
+          <w:lang w:val="en-US"/>
+        </w:rPr>
+        <w:t>Bài tập ví dụ và cách giải</w:t>
+      </w:r>
+    </w:p>
+    <w:p>
+      <w:pPr>
+        <w:rPr>
+          <w:rFonts w:asciiTheme="majorHAnsi" w:hAnsiTheme="majorHAnsi" w:cstheme="majorHAnsi"/>
+          <w:lang w:val="en-US"/>
+        </w:rPr>
+      </w:pPr>
+      <w:r>
+        <w:rPr>
+          <w:rFonts w:asciiTheme="majorHAnsi" w:hAnsiTheme="majorHAnsi" w:cstheme="majorHAnsi"/>
+          <w:lang w:val="en-US"/>
+        </w:rPr>
+        <w:drawing>
+          <wp:inline distT="0" distB="0" distL="0" distR="0" wp14:anchorId="2B551F5A" wp14:editId="439719EB">
+            <wp:extent cx="4937760" cy="2704179"/>
+            <wp:effectExtent l="0" t="0" r="0" b="1270"/>
+            <wp:docPr id="844147150" name="Picture 1" descr="A white paper with black text&#10;&#10;Description automatically generated"/>
+            <wp:cNvGraphicFramePr>
+              <a:graphicFrameLocks xmlns:a="http://schemas.openxmlformats.org/drawingml/2006/main" noChangeAspect="1"/>
+            </wp:cNvGraphicFramePr>
+            <a:graphic xmlns:a="http://schemas.openxmlformats.org/drawingml/2006/main">
+              <a:graphicData uri="http://schemas.openxmlformats.org/drawingml/2006/picture">
+                <pic:pic xmlns:pic="http://schemas.openxmlformats.org/drawingml/2006/picture">
+                  <pic:nvPicPr>
+                    <pic:cNvPr id="844147150" name="Picture 1" descr="A white paper with black text&#10;&#10;Description automatically generated"/>
+                    <pic:cNvPicPr/>
+                  </pic:nvPicPr>
+                  <pic:blipFill>
+                    <a:blip r:embed="rId23"/>
+                    <a:stretch>
+                      <a:fillRect/>
+                    </a:stretch>
+                  </pic:blipFill>
+                  <pic:spPr>
+                    <a:xfrm>
+                      <a:off x="0" y="0"/>
+                      <a:ext cx="4942934" cy="2707012"/>
+                    </a:xfrm>
+                    <a:prstGeom prst="rect">
+                      <a:avLst/>
+                    </a:prstGeom>
+                  </pic:spPr>
+                </pic:pic>
+              </a:graphicData>
+            </a:graphic>
+          </wp:inline>
+        </w:drawing>
+      </w:r>
     </w:p>
     <w:sectPr>
       <w:pgSz w:w="11906" w:h="16838"/>
@@ -20704,6 +21399,7 @@
   <w:style w:type="character" w:default="1" w:styleId="DefaultParagraphFont">
     <w:name w:val="Default Paragraph Font"/>
     <w:uiPriority w:val="1"/>
+    <w:semiHidden/>
     <w:unhideWhenUsed/>
   </w:style>
   <w:style w:type="table" w:default="1" w:styleId="TableNormal">
@@ -20800,6 +21496,29 @@
     <w:link w:val="Footer"/>
     <w:uiPriority w:val="99"/>
     <w:rsid w:val="006C0A6B"/>
+  </w:style>
+  <w:style w:type="character" w:styleId="Hyperlink">
+    <w:name w:val="Hyperlink"/>
+    <w:basedOn w:val="DefaultParagraphFont"/>
+    <w:uiPriority w:val="99"/>
+    <w:unhideWhenUsed/>
+    <w:rsid w:val="001D1CD7"/>
+    <w:rPr>
+      <w:color w:val="0563C1" w:themeColor="hyperlink"/>
+      <w:u w:val="single"/>
+    </w:rPr>
+  </w:style>
+  <w:style w:type="character" w:styleId="UnresolvedMention">
+    <w:name w:val="Unresolved Mention"/>
+    <w:basedOn w:val="DefaultParagraphFont"/>
+    <w:uiPriority w:val="99"/>
+    <w:semiHidden/>
+    <w:unhideWhenUsed/>
+    <w:rsid w:val="001D1CD7"/>
+    <w:rPr>
+      <w:color w:val="605E5C"/>
+      <w:shd w:val="clear" w:color="auto" w:fill="E1DFDD"/>
+    </w:rPr>
   </w:style>
 </w:styles>
 </file>

</xml_diff>

<commit_message>
suy diễn phản chứng
</commit_message>
<xml_diff>
--- a/AI.docx
+++ b/AI.docx
@@ -20757,11 +20757,124 @@
           <w:lang w:val="en-US"/>
         </w:rPr>
       </w:pPr>
+    </w:p>
+    <w:p>
+      <w:pPr>
+        <w:rPr>
+          <w:rFonts w:asciiTheme="majorHAnsi" w:hAnsiTheme="majorHAnsi" w:cstheme="majorHAnsi"/>
+          <w:lang w:val="en-US"/>
+        </w:rPr>
+      </w:pPr>
+    </w:p>
+    <w:p>
+      <w:pPr>
+        <w:rPr>
+          <w:rFonts w:asciiTheme="majorHAnsi" w:hAnsiTheme="majorHAnsi" w:cstheme="majorHAnsi"/>
+          <w:lang w:val="en-US"/>
+        </w:rPr>
+      </w:pPr>
+    </w:p>
+    <w:p>
+      <w:pPr>
+        <w:rPr>
+          <w:rFonts w:asciiTheme="majorHAnsi" w:hAnsiTheme="majorHAnsi" w:cstheme="majorHAnsi"/>
+          <w:lang w:val="en-US"/>
+        </w:rPr>
+      </w:pPr>
+    </w:p>
+    <w:p>
+      <w:pPr>
+        <w:rPr>
+          <w:rFonts w:asciiTheme="majorHAnsi" w:hAnsiTheme="majorHAnsi" w:cstheme="majorHAnsi"/>
+          <w:lang w:val="en-US"/>
+        </w:rPr>
+      </w:pPr>
+    </w:p>
+    <w:p>
+      <w:pPr>
+        <w:rPr>
+          <w:rFonts w:asciiTheme="majorHAnsi" w:hAnsiTheme="majorHAnsi" w:cstheme="majorHAnsi"/>
+          <w:lang w:val="en-US"/>
+        </w:rPr>
+      </w:pPr>
+    </w:p>
+    <w:p>
+      <w:pPr>
+        <w:rPr>
+          <w:rFonts w:asciiTheme="majorHAnsi" w:hAnsiTheme="majorHAnsi" w:cstheme="majorHAnsi"/>
+          <w:lang w:val="en-US"/>
+        </w:rPr>
+      </w:pPr>
+    </w:p>
+    <w:p>
+      <w:pPr>
+        <w:rPr>
+          <w:rFonts w:asciiTheme="majorHAnsi" w:hAnsiTheme="majorHAnsi" w:cstheme="majorHAnsi"/>
+          <w:lang w:val="en-US"/>
+        </w:rPr>
+      </w:pPr>
+    </w:p>
+    <w:p>
+      <w:pPr>
+        <w:rPr>
+          <w:rFonts w:asciiTheme="majorHAnsi" w:hAnsiTheme="majorHAnsi" w:cstheme="majorHAnsi"/>
+          <w:lang w:val="en-US"/>
+        </w:rPr>
+      </w:pPr>
+    </w:p>
+    <w:p>
+      <w:pPr>
+        <w:rPr>
+          <w:rFonts w:asciiTheme="majorHAnsi" w:hAnsiTheme="majorHAnsi" w:cstheme="majorHAnsi"/>
+          <w:lang w:val="en-US"/>
+        </w:rPr>
+      </w:pPr>
+    </w:p>
+    <w:p>
+      <w:pPr>
+        <w:rPr>
+          <w:rFonts w:asciiTheme="majorHAnsi" w:hAnsiTheme="majorHAnsi" w:cstheme="majorHAnsi"/>
+          <w:lang w:val="en-US"/>
+        </w:rPr>
+      </w:pPr>
+    </w:p>
+    <w:p>
+      <w:pPr>
+        <w:rPr>
+          <w:rFonts w:asciiTheme="majorHAnsi" w:hAnsiTheme="majorHAnsi" w:cstheme="majorHAnsi"/>
+          <w:lang w:val="en-US"/>
+        </w:rPr>
+      </w:pPr>
+    </w:p>
+    <w:p>
+      <w:pPr>
+        <w:rPr>
+          <w:rFonts w:asciiTheme="majorHAnsi" w:hAnsiTheme="majorHAnsi" w:cstheme="majorHAnsi"/>
+          <w:lang w:val="en-US"/>
+        </w:rPr>
+      </w:pPr>
+    </w:p>
+    <w:p>
+      <w:pPr>
+        <w:rPr>
+          <w:rFonts w:asciiTheme="majorHAnsi" w:hAnsiTheme="majorHAnsi" w:cstheme="majorHAnsi"/>
+          <w:lang w:val="en-US"/>
+        </w:rPr>
+      </w:pPr>
+    </w:p>
+    <w:p>
+      <w:pPr>
+        <w:rPr>
+          <w:rFonts w:asciiTheme="majorHAnsi" w:hAnsiTheme="majorHAnsi" w:cstheme="majorHAnsi"/>
+          <w:lang w:val="en-US"/>
+        </w:rPr>
+      </w:pPr>
       <w:r>
         <w:rPr>
           <w:rFonts w:asciiTheme="majorHAnsi" w:hAnsiTheme="majorHAnsi" w:cstheme="majorHAnsi"/>
           <w:lang w:val="en-US"/>
         </w:rPr>
+        <w:lastRenderedPageBreak/>
         <w:t>Bài tập ví dụ và cách giải</w:t>
       </w:r>
     </w:p>
@@ -20802,6 +20915,104 @@
                     <a:xfrm>
                       <a:off x="0" y="0"/>
                       <a:ext cx="4942934" cy="2707012"/>
+                    </a:xfrm>
+                    <a:prstGeom prst="rect">
+                      <a:avLst/>
+                    </a:prstGeom>
+                  </pic:spPr>
+                </pic:pic>
+              </a:graphicData>
+            </a:graphic>
+          </wp:inline>
+        </w:drawing>
+      </w:r>
+    </w:p>
+    <w:p>
+      <w:pPr>
+        <w:rPr>
+          <w:rFonts w:asciiTheme="majorHAnsi" w:hAnsiTheme="majorHAnsi" w:cstheme="majorHAnsi"/>
+          <w:lang w:val="en-US"/>
+        </w:rPr>
+      </w:pPr>
+      <w:r>
+        <w:rPr>
+          <w:rFonts w:asciiTheme="majorHAnsi" w:hAnsiTheme="majorHAnsi" w:cstheme="majorHAnsi"/>
+          <w:lang w:val="en-US"/>
+        </w:rPr>
+        <w:drawing>
+          <wp:inline distT="0" distB="0" distL="0" distR="0" wp14:anchorId="05E18D5B" wp14:editId="38F88C2A">
+            <wp:extent cx="3801005" cy="4572638"/>
+            <wp:effectExtent l="0" t="0" r="9525" b="0"/>
+            <wp:docPr id="336599303" name="Picture 1" descr="A paper with writing on it&#10;&#10;Description automatically generated"/>
+            <wp:cNvGraphicFramePr>
+              <a:graphicFrameLocks xmlns:a="http://schemas.openxmlformats.org/drawingml/2006/main" noChangeAspect="1"/>
+            </wp:cNvGraphicFramePr>
+            <a:graphic xmlns:a="http://schemas.openxmlformats.org/drawingml/2006/main">
+              <a:graphicData uri="http://schemas.openxmlformats.org/drawingml/2006/picture">
+                <pic:pic xmlns:pic="http://schemas.openxmlformats.org/drawingml/2006/picture">
+                  <pic:nvPicPr>
+                    <pic:cNvPr id="336599303" name="Picture 1" descr="A paper with writing on it&#10;&#10;Description automatically generated"/>
+                    <pic:cNvPicPr/>
+                  </pic:nvPicPr>
+                  <pic:blipFill>
+                    <a:blip r:embed="rId24"/>
+                    <a:stretch>
+                      <a:fillRect/>
+                    </a:stretch>
+                  </pic:blipFill>
+                  <pic:spPr>
+                    <a:xfrm>
+                      <a:off x="0" y="0"/>
+                      <a:ext cx="3801005" cy="4572638"/>
+                    </a:xfrm>
+                    <a:prstGeom prst="rect">
+                      <a:avLst/>
+                    </a:prstGeom>
+                  </pic:spPr>
+                </pic:pic>
+              </a:graphicData>
+            </a:graphic>
+          </wp:inline>
+        </w:drawing>
+      </w:r>
+    </w:p>
+    <w:p>
+      <w:pPr>
+        <w:rPr>
+          <w:rFonts w:asciiTheme="majorHAnsi" w:hAnsiTheme="majorHAnsi" w:cstheme="majorHAnsi"/>
+          <w:lang w:val="en-US"/>
+        </w:rPr>
+      </w:pPr>
+      <w:r>
+        <w:rPr>
+          <w:rFonts w:asciiTheme="majorHAnsi" w:hAnsiTheme="majorHAnsi" w:cstheme="majorHAnsi"/>
+          <w:lang w:val="en-US"/>
+        </w:rPr>
+        <w:drawing>
+          <wp:inline distT="0" distB="0" distL="0" distR="0" wp14:anchorId="53E31369" wp14:editId="507745C9">
+            <wp:extent cx="3840480" cy="740367"/>
+            <wp:effectExtent l="0" t="0" r="0" b="3175"/>
+            <wp:docPr id="1162048014" name="Picture 1" descr="A close up of a note&#10;&#10;Description automatically generated"/>
+            <wp:cNvGraphicFramePr>
+              <a:graphicFrameLocks xmlns:a="http://schemas.openxmlformats.org/drawingml/2006/main" noChangeAspect="1"/>
+            </wp:cNvGraphicFramePr>
+            <a:graphic xmlns:a="http://schemas.openxmlformats.org/drawingml/2006/main">
+              <a:graphicData uri="http://schemas.openxmlformats.org/drawingml/2006/picture">
+                <pic:pic xmlns:pic="http://schemas.openxmlformats.org/drawingml/2006/picture">
+                  <pic:nvPicPr>
+                    <pic:cNvPr id="1162048014" name="Picture 1" descr="A close up of a note&#10;&#10;Description automatically generated"/>
+                    <pic:cNvPicPr/>
+                  </pic:nvPicPr>
+                  <pic:blipFill>
+                    <a:blip r:embed="rId25"/>
+                    <a:stretch>
+                      <a:fillRect/>
+                    </a:stretch>
+                  </pic:blipFill>
+                  <pic:spPr>
+                    <a:xfrm>
+                      <a:off x="0" y="0"/>
+                      <a:ext cx="3874479" cy="746921"/>
                     </a:xfrm>
                     <a:prstGeom prst="rect">
                       <a:avLst/>

</xml_diff>

<commit_message>
suy diễn phản chứng - phân giải
</commit_message>
<xml_diff>
--- a/AI.docx
+++ b/AI.docx
@@ -10321,12 +10321,21 @@
           <w:lang w:val="en-US"/>
         </w:rPr>
       </w:pPr>
+      <w:proofErr w:type="gramStart"/>
       <w:r>
         <w:rPr>
           <w:rFonts w:asciiTheme="majorHAnsi" w:hAnsiTheme="majorHAnsi" w:cstheme="majorHAnsi"/>
           <w:lang w:val="en-US"/>
         </w:rPr>
-        <w:t>ON(A, B)</w:t>
+        <w:t>ON(</w:t>
+      </w:r>
+      <w:proofErr w:type="gramEnd"/>
+      <w:r>
+        <w:rPr>
+          <w:rFonts w:asciiTheme="majorHAnsi" w:hAnsiTheme="majorHAnsi" w:cstheme="majorHAnsi"/>
+          <w:lang w:val="en-US"/>
+        </w:rPr>
+        <w:t>A, B)</w:t>
       </w:r>
     </w:p>
     <w:p>
@@ -10464,6 +10473,7 @@
                 <w:lang w:val="en-US"/>
               </w:rPr>
             </w:pPr>
+            <w:proofErr w:type="gramStart"/>
             <w:r>
               <w:rPr>
                 <w:rFonts w:asciiTheme="majorHAnsi" w:hAnsiTheme="majorHAnsi" w:cstheme="majorHAnsi"/>
@@ -10471,6 +10481,7 @@
               </w:rPr>
               <w:t>STACK(</w:t>
             </w:r>
+            <w:proofErr w:type="gramEnd"/>
             <w:r>
               <w:rPr>
                 <w:rFonts w:asciiTheme="majorHAnsi" w:hAnsiTheme="majorHAnsi" w:cstheme="majorHAnsi"/>
@@ -10777,6 +10788,7 @@
                 <w:lang w:val="en-US"/>
               </w:rPr>
             </w:pPr>
+            <w:proofErr w:type="gramStart"/>
             <w:r>
               <w:rPr>
                 <w:rFonts w:asciiTheme="majorHAnsi" w:hAnsiTheme="majorHAnsi" w:cstheme="majorHAnsi"/>
@@ -10784,6 +10796,7 @@
               </w:rPr>
               <w:t>ON(</w:t>
             </w:r>
+            <w:proofErr w:type="gramEnd"/>
             <w:r>
               <w:rPr>
                 <w:rFonts w:asciiTheme="majorHAnsi" w:hAnsiTheme="majorHAnsi" w:cstheme="majorHAnsi"/>
@@ -10903,6 +10916,7 @@
                 <w:lang w:val="en-US"/>
               </w:rPr>
             </w:pPr>
+            <w:proofErr w:type="gramStart"/>
             <w:r>
               <w:rPr>
                 <w:rFonts w:asciiTheme="majorHAnsi" w:hAnsiTheme="majorHAnsi" w:cstheme="majorHAnsi"/>
@@ -10910,6 +10924,7 @@
               </w:rPr>
               <w:t>UNSTACK(</w:t>
             </w:r>
+            <w:proofErr w:type="gramEnd"/>
             <w:r>
               <w:rPr>
                 <w:rFonts w:asciiTheme="majorHAnsi" w:hAnsiTheme="majorHAnsi" w:cstheme="majorHAnsi"/>
@@ -11024,6 +11039,7 @@
                 <w:lang w:val="en-US"/>
               </w:rPr>
             </w:pPr>
+            <w:proofErr w:type="gramStart"/>
             <w:r>
               <w:rPr>
                 <w:rFonts w:asciiTheme="majorHAnsi" w:hAnsiTheme="majorHAnsi" w:cstheme="majorHAnsi"/>
@@ -11031,6 +11047,7 @@
               </w:rPr>
               <w:t>ON(</w:t>
             </w:r>
+            <w:proofErr w:type="gramEnd"/>
             <w:r>
               <w:rPr>
                 <w:rFonts w:asciiTheme="majorHAnsi" w:hAnsiTheme="majorHAnsi" w:cstheme="majorHAnsi"/>
@@ -11079,6 +11096,7 @@
                 <w:lang w:val="en-US"/>
               </w:rPr>
             </w:pPr>
+            <w:proofErr w:type="gramStart"/>
             <w:r>
               <w:rPr>
                 <w:rFonts w:asciiTheme="majorHAnsi" w:hAnsiTheme="majorHAnsi" w:cstheme="majorHAnsi"/>
@@ -11086,6 +11104,7 @@
               </w:rPr>
               <w:t>ON(</w:t>
             </w:r>
+            <w:proofErr w:type="gramEnd"/>
             <w:r>
               <w:rPr>
                 <w:rFonts w:asciiTheme="majorHAnsi" w:hAnsiTheme="majorHAnsi" w:cstheme="majorHAnsi"/>
@@ -12150,8 +12169,17 @@
           <w:rFonts w:asciiTheme="majorHAnsi" w:hAnsiTheme="majorHAnsi" w:cstheme="majorHAnsi"/>
           <w:lang w:val="en-US"/>
         </w:rPr>
-        <w:t>is a single unsatisfied goal</w:t>
+        <w:t xml:space="preserve">is a single unsatisfied </w:t>
       </w:r>
+      <w:proofErr w:type="gramStart"/>
+      <w:r>
+        <w:rPr>
+          <w:rFonts w:asciiTheme="majorHAnsi" w:hAnsiTheme="majorHAnsi" w:cstheme="majorHAnsi"/>
+          <w:lang w:val="en-US"/>
+        </w:rPr>
+        <w:t>goal</w:t>
+      </w:r>
+      <w:proofErr w:type="gramEnd"/>
       <w:r>
         <w:rPr>
           <w:rFonts w:asciiTheme="majorHAnsi" w:hAnsiTheme="majorHAnsi" w:cstheme="majorHAnsi"/>
@@ -12410,12 +12438,21 @@
                 <w:lang w:val="en-US"/>
               </w:rPr>
             </w:pPr>
-            <w:r>
-              <w:rPr>
-                <w:rFonts w:asciiTheme="majorHAnsi" w:hAnsiTheme="majorHAnsi" w:cstheme="majorHAnsi"/>
-                <w:lang w:val="en-US"/>
-              </w:rPr>
-              <w:t>ON(B, A)</w:t>
+            <w:proofErr w:type="gramStart"/>
+            <w:r>
+              <w:rPr>
+                <w:rFonts w:asciiTheme="majorHAnsi" w:hAnsiTheme="majorHAnsi" w:cstheme="majorHAnsi"/>
+                <w:lang w:val="en-US"/>
+              </w:rPr>
+              <w:t>ON(</w:t>
+            </w:r>
+            <w:proofErr w:type="gramEnd"/>
+            <w:r>
+              <w:rPr>
+                <w:rFonts w:asciiTheme="majorHAnsi" w:hAnsiTheme="majorHAnsi" w:cstheme="majorHAnsi"/>
+                <w:lang w:val="en-US"/>
+              </w:rPr>
+              <w:t>B, A)</w:t>
             </w:r>
           </w:p>
         </w:tc>
@@ -12606,12 +12643,21 @@
                 <w:lang w:val="en-US"/>
               </w:rPr>
             </w:pPr>
-            <w:r>
-              <w:rPr>
-                <w:rFonts w:asciiTheme="majorHAnsi" w:hAnsiTheme="majorHAnsi" w:cstheme="majorHAnsi"/>
-                <w:lang w:val="en-US"/>
-              </w:rPr>
-              <w:t>ON(B, A)</w:t>
+            <w:proofErr w:type="gramStart"/>
+            <w:r>
+              <w:rPr>
+                <w:rFonts w:asciiTheme="majorHAnsi" w:hAnsiTheme="majorHAnsi" w:cstheme="majorHAnsi"/>
+                <w:lang w:val="en-US"/>
+              </w:rPr>
+              <w:t>ON(</w:t>
+            </w:r>
+            <w:proofErr w:type="gramEnd"/>
+            <w:r>
+              <w:rPr>
+                <w:rFonts w:asciiTheme="majorHAnsi" w:hAnsiTheme="majorHAnsi" w:cstheme="majorHAnsi"/>
+                <w:lang w:val="en-US"/>
+              </w:rPr>
+              <w:t>B, A)</w:t>
             </w:r>
           </w:p>
         </w:tc>
@@ -12792,12 +12838,21 @@
                 <w:lang w:val="en-US"/>
               </w:rPr>
             </w:pPr>
-            <w:r>
-              <w:rPr>
-                <w:rFonts w:asciiTheme="majorHAnsi" w:hAnsiTheme="majorHAnsi" w:cstheme="majorHAnsi"/>
-                <w:lang w:val="en-US"/>
-              </w:rPr>
-              <w:t>ON(B, A)</w:t>
+            <w:proofErr w:type="gramStart"/>
+            <w:r>
+              <w:rPr>
+                <w:rFonts w:asciiTheme="majorHAnsi" w:hAnsiTheme="majorHAnsi" w:cstheme="majorHAnsi"/>
+                <w:lang w:val="en-US"/>
+              </w:rPr>
+              <w:t>ON(</w:t>
+            </w:r>
+            <w:proofErr w:type="gramEnd"/>
+            <w:r>
+              <w:rPr>
+                <w:rFonts w:asciiTheme="majorHAnsi" w:hAnsiTheme="majorHAnsi" w:cstheme="majorHAnsi"/>
+                <w:lang w:val="en-US"/>
+              </w:rPr>
+              <w:t>B, A)</w:t>
             </w:r>
           </w:p>
         </w:tc>
@@ -12881,7 +12936,23 @@
           <w:rFonts w:asciiTheme="majorHAnsi" w:hAnsiTheme="majorHAnsi" w:cstheme="majorHAnsi"/>
           <w:lang w:val="en-US"/>
         </w:rPr>
-        <w:t>Trước tiên xét từ bảng Goal , thực hiện push các yếu tố từ bảng Goal vào 1 Goal_stack</w:t>
+        <w:t xml:space="preserve">Trước tiên xét từ bảng </w:t>
+      </w:r>
+      <w:proofErr w:type="gramStart"/>
+      <w:r>
+        <w:rPr>
+          <w:rFonts w:asciiTheme="majorHAnsi" w:hAnsiTheme="majorHAnsi" w:cstheme="majorHAnsi"/>
+          <w:lang w:val="en-US"/>
+        </w:rPr>
+        <w:t>Goal ,</w:t>
+      </w:r>
+      <w:proofErr w:type="gramEnd"/>
+      <w:r>
+        <w:rPr>
+          <w:rFonts w:asciiTheme="majorHAnsi" w:hAnsiTheme="majorHAnsi" w:cstheme="majorHAnsi"/>
+          <w:lang w:val="en-US"/>
+        </w:rPr>
+        <w:t xml:space="preserve"> thực hiện push các yếu tố từ bảng Goal vào 1 Goal_stack</w:t>
       </w:r>
     </w:p>
     <w:tbl>
@@ -12907,12 +12978,21 @@
                 <w:lang w:val="en-US"/>
               </w:rPr>
             </w:pPr>
-            <w:r>
-              <w:rPr>
-                <w:rFonts w:asciiTheme="majorHAnsi" w:hAnsiTheme="majorHAnsi" w:cstheme="majorHAnsi"/>
-                <w:lang w:val="en-US"/>
-              </w:rPr>
-              <w:t>ON(C, A)</w:t>
+            <w:proofErr w:type="gramStart"/>
+            <w:r>
+              <w:rPr>
+                <w:rFonts w:asciiTheme="majorHAnsi" w:hAnsiTheme="majorHAnsi" w:cstheme="majorHAnsi"/>
+                <w:lang w:val="en-US"/>
+              </w:rPr>
+              <w:t>ON(</w:t>
+            </w:r>
+            <w:proofErr w:type="gramEnd"/>
+            <w:r>
+              <w:rPr>
+                <w:rFonts w:asciiTheme="majorHAnsi" w:hAnsiTheme="majorHAnsi" w:cstheme="majorHAnsi"/>
+                <w:lang w:val="en-US"/>
+              </w:rPr>
+              <w:t>C, A)</w:t>
             </w:r>
           </w:p>
         </w:tc>
@@ -12929,12 +13009,21 @@
                 <w:lang w:val="en-US"/>
               </w:rPr>
             </w:pPr>
-            <w:r>
-              <w:rPr>
-                <w:rFonts w:asciiTheme="majorHAnsi" w:hAnsiTheme="majorHAnsi" w:cstheme="majorHAnsi"/>
-                <w:lang w:val="en-US"/>
-              </w:rPr>
-              <w:t>ON(B, D)</w:t>
+            <w:proofErr w:type="gramStart"/>
+            <w:r>
+              <w:rPr>
+                <w:rFonts w:asciiTheme="majorHAnsi" w:hAnsiTheme="majorHAnsi" w:cstheme="majorHAnsi"/>
+                <w:lang w:val="en-US"/>
+              </w:rPr>
+              <w:t>ON(</w:t>
+            </w:r>
+            <w:proofErr w:type="gramEnd"/>
+            <w:r>
+              <w:rPr>
+                <w:rFonts w:asciiTheme="majorHAnsi" w:hAnsiTheme="majorHAnsi" w:cstheme="majorHAnsi"/>
+                <w:lang w:val="en-US"/>
+              </w:rPr>
+              <w:t>B, D)</w:t>
             </w:r>
           </w:p>
         </w:tc>
@@ -13007,7 +13096,23 @@
           <w:rFonts w:asciiTheme="majorHAnsi" w:hAnsiTheme="majorHAnsi" w:cstheme="majorHAnsi"/>
           <w:lang w:val="en-US"/>
         </w:rPr>
-        <w:t xml:space="preserve">Vì ON(C,A) là 1 câu </w:t>
+        <w:t>Vì ON(</w:t>
+      </w:r>
+      <w:proofErr w:type="gramStart"/>
+      <w:r>
+        <w:rPr>
+          <w:rFonts w:asciiTheme="majorHAnsi" w:hAnsiTheme="majorHAnsi" w:cstheme="majorHAnsi"/>
+          <w:lang w:val="en-US"/>
+        </w:rPr>
+        <w:t>C,A</w:t>
+      </w:r>
+      <w:proofErr w:type="gramEnd"/>
+      <w:r>
+        <w:rPr>
+          <w:rFonts w:asciiTheme="majorHAnsi" w:hAnsiTheme="majorHAnsi" w:cstheme="majorHAnsi"/>
+          <w:lang w:val="en-US"/>
+        </w:rPr>
+        <w:t xml:space="preserve">) là 1 câu </w:t>
       </w:r>
       <w:r>
         <w:rPr>
@@ -13090,7 +13195,31 @@
                 <w:color w:val="FF0000"/>
                 <w:lang w:val="en-US"/>
               </w:rPr>
-              <w:t>UNSTACK(B,A)</w:t>
+              <w:t>UNSTACK(</w:t>
+            </w:r>
+            <w:proofErr w:type="gramStart"/>
+            <w:r>
+              <w:rPr>
+                <w:rFonts w:asciiTheme="majorHAnsi" w:hAnsiTheme="majorHAnsi" w:cstheme="majorHAnsi"/>
+                <w:b/>
+                <w:bCs/>
+                <w:strike/>
+                <w:color w:val="FF0000"/>
+                <w:lang w:val="en-US"/>
+              </w:rPr>
+              <w:t>B,A</w:t>
+            </w:r>
+            <w:proofErr w:type="gramEnd"/>
+            <w:r>
+              <w:rPr>
+                <w:rFonts w:asciiTheme="majorHAnsi" w:hAnsiTheme="majorHAnsi" w:cstheme="majorHAnsi"/>
+                <w:b/>
+                <w:bCs/>
+                <w:strike/>
+                <w:color w:val="FF0000"/>
+                <w:lang w:val="en-US"/>
+              </w:rPr>
+              <w:t>)</w:t>
             </w:r>
           </w:p>
         </w:tc>
@@ -13126,6 +13255,7 @@
                 <w:lang w:val="en-US"/>
               </w:rPr>
             </w:pPr>
+            <w:proofErr w:type="gramStart"/>
             <w:r>
               <w:rPr>
                 <w:rFonts w:asciiTheme="majorHAnsi" w:hAnsiTheme="majorHAnsi" w:cstheme="majorHAnsi"/>
@@ -13134,7 +13264,18 @@
                 <w:color w:val="FF0000"/>
                 <w:lang w:val="en-US"/>
               </w:rPr>
-              <w:t>STACK(C, A)</w:t>
+              <w:t>STACK(</w:t>
+            </w:r>
+            <w:proofErr w:type="gramEnd"/>
+            <w:r>
+              <w:rPr>
+                <w:rFonts w:asciiTheme="majorHAnsi" w:hAnsiTheme="majorHAnsi" w:cstheme="majorHAnsi"/>
+                <w:b/>
+                <w:bCs/>
+                <w:color w:val="FF0000"/>
+                <w:lang w:val="en-US"/>
+              </w:rPr>
+              <w:t>C, A)</w:t>
             </w:r>
           </w:p>
         </w:tc>
@@ -13164,12 +13305,21 @@
                 <w:lang w:val="en-US"/>
               </w:rPr>
             </w:pPr>
-            <w:r>
-              <w:rPr>
-                <w:rFonts w:asciiTheme="majorHAnsi" w:hAnsiTheme="majorHAnsi" w:cstheme="majorHAnsi"/>
-                <w:lang w:val="en-US"/>
-              </w:rPr>
-              <w:t>ON(B, D)</w:t>
+            <w:proofErr w:type="gramStart"/>
+            <w:r>
+              <w:rPr>
+                <w:rFonts w:asciiTheme="majorHAnsi" w:hAnsiTheme="majorHAnsi" w:cstheme="majorHAnsi"/>
+                <w:lang w:val="en-US"/>
+              </w:rPr>
+              <w:t>ON(</w:t>
+            </w:r>
+            <w:proofErr w:type="gramEnd"/>
+            <w:r>
+              <w:rPr>
+                <w:rFonts w:asciiTheme="majorHAnsi" w:hAnsiTheme="majorHAnsi" w:cstheme="majorHAnsi"/>
+                <w:lang w:val="en-US"/>
+              </w:rPr>
+              <w:t>B, D)</w:t>
             </w:r>
           </w:p>
         </w:tc>
@@ -13583,6 +13733,7 @@
                 <w:lang w:val="en-US"/>
               </w:rPr>
             </w:pPr>
+            <w:proofErr w:type="gramStart"/>
             <w:r>
               <w:rPr>
                 <w:rFonts w:asciiTheme="majorHAnsi" w:hAnsiTheme="majorHAnsi" w:cstheme="majorHAnsi"/>
@@ -13603,7 +13754,19 @@
                 <w:color w:val="FF0000"/>
                 <w:lang w:val="en-US"/>
               </w:rPr>
-              <w:t>(B</w:t>
+              <w:t>(</w:t>
+            </w:r>
+            <w:proofErr w:type="gramEnd"/>
+            <w:r>
+              <w:rPr>
+                <w:rFonts w:asciiTheme="majorHAnsi" w:hAnsiTheme="majorHAnsi" w:cstheme="majorHAnsi"/>
+                <w:b/>
+                <w:bCs/>
+                <w:strike/>
+                <w:color w:val="FF0000"/>
+                <w:lang w:val="en-US"/>
+              </w:rPr>
+              <w:t>B</w:t>
             </w:r>
             <w:r>
               <w:rPr>
@@ -13727,6 +13890,7 @@
                 <w:lang w:val="en-US"/>
               </w:rPr>
             </w:pPr>
+            <w:proofErr w:type="gramStart"/>
             <w:r>
               <w:rPr>
                 <w:rFonts w:asciiTheme="majorHAnsi" w:hAnsiTheme="majorHAnsi" w:cstheme="majorHAnsi"/>
@@ -13735,7 +13899,18 @@
                 <w:color w:val="FF0000"/>
                 <w:lang w:val="en-US"/>
               </w:rPr>
-              <w:t>STACK(C, A)</w:t>
+              <w:t>STACK(</w:t>
+            </w:r>
+            <w:proofErr w:type="gramEnd"/>
+            <w:r>
+              <w:rPr>
+                <w:rFonts w:asciiTheme="majorHAnsi" w:hAnsiTheme="majorHAnsi" w:cstheme="majorHAnsi"/>
+                <w:b/>
+                <w:bCs/>
+                <w:color w:val="FF0000"/>
+                <w:lang w:val="en-US"/>
+              </w:rPr>
+              <w:t>C, A)</w:t>
             </w:r>
           </w:p>
         </w:tc>
@@ -13765,12 +13940,21 @@
                 <w:lang w:val="en-US"/>
               </w:rPr>
             </w:pPr>
-            <w:r>
-              <w:rPr>
-                <w:rFonts w:asciiTheme="majorHAnsi" w:hAnsiTheme="majorHAnsi" w:cstheme="majorHAnsi"/>
-                <w:lang w:val="en-US"/>
-              </w:rPr>
-              <w:t>ON(B, D)</w:t>
+            <w:proofErr w:type="gramStart"/>
+            <w:r>
+              <w:rPr>
+                <w:rFonts w:asciiTheme="majorHAnsi" w:hAnsiTheme="majorHAnsi" w:cstheme="majorHAnsi"/>
+                <w:lang w:val="en-US"/>
+              </w:rPr>
+              <w:t>ON(</w:t>
+            </w:r>
+            <w:proofErr w:type="gramEnd"/>
+            <w:r>
+              <w:rPr>
+                <w:rFonts w:asciiTheme="majorHAnsi" w:hAnsiTheme="majorHAnsi" w:cstheme="majorHAnsi"/>
+                <w:lang w:val="en-US"/>
+              </w:rPr>
+              <w:t>B, D)</w:t>
             </w:r>
           </w:p>
         </w:tc>
@@ -14122,12 +14306,21 @@
                 <w:lang w:val="en-US"/>
               </w:rPr>
             </w:pPr>
-            <w:r>
-              <w:rPr>
-                <w:rFonts w:asciiTheme="majorHAnsi" w:hAnsiTheme="majorHAnsi" w:cstheme="majorHAnsi"/>
-                <w:lang w:val="en-US"/>
-              </w:rPr>
-              <w:t>ON(B, D)</w:t>
+            <w:proofErr w:type="gramStart"/>
+            <w:r>
+              <w:rPr>
+                <w:rFonts w:asciiTheme="majorHAnsi" w:hAnsiTheme="majorHAnsi" w:cstheme="majorHAnsi"/>
+                <w:lang w:val="en-US"/>
+              </w:rPr>
+              <w:t>ON(</w:t>
+            </w:r>
+            <w:proofErr w:type="gramEnd"/>
+            <w:r>
+              <w:rPr>
+                <w:rFonts w:asciiTheme="majorHAnsi" w:hAnsiTheme="majorHAnsi" w:cstheme="majorHAnsi"/>
+                <w:lang w:val="en-US"/>
+              </w:rPr>
+              <w:t>B, D)</w:t>
             </w:r>
           </w:p>
         </w:tc>
@@ -14275,6 +14468,7 @@
                 <w:lang w:val="en-US"/>
               </w:rPr>
             </w:pPr>
+            <w:proofErr w:type="gramStart"/>
             <w:r>
               <w:rPr>
                 <w:rFonts w:asciiTheme="majorHAnsi" w:hAnsiTheme="majorHAnsi" w:cstheme="majorHAnsi"/>
@@ -14283,7 +14477,18 @@
                 <w:color w:val="FF0000"/>
                 <w:lang w:val="en-US"/>
               </w:rPr>
-              <w:t>STACK(C, A)</w:t>
+              <w:t>STACK(</w:t>
+            </w:r>
+            <w:proofErr w:type="gramEnd"/>
+            <w:r>
+              <w:rPr>
+                <w:rFonts w:asciiTheme="majorHAnsi" w:hAnsiTheme="majorHAnsi" w:cstheme="majorHAnsi"/>
+                <w:b/>
+                <w:bCs/>
+                <w:color w:val="FF0000"/>
+                <w:lang w:val="en-US"/>
+              </w:rPr>
+              <w:t>C, A)</w:t>
             </w:r>
           </w:p>
         </w:tc>
@@ -14313,12 +14518,21 @@
                 <w:lang w:val="en-US"/>
               </w:rPr>
             </w:pPr>
-            <w:r>
-              <w:rPr>
-                <w:rFonts w:asciiTheme="majorHAnsi" w:hAnsiTheme="majorHAnsi" w:cstheme="majorHAnsi"/>
-                <w:lang w:val="en-US"/>
-              </w:rPr>
-              <w:t>ON(B, D)</w:t>
+            <w:proofErr w:type="gramStart"/>
+            <w:r>
+              <w:rPr>
+                <w:rFonts w:asciiTheme="majorHAnsi" w:hAnsiTheme="majorHAnsi" w:cstheme="majorHAnsi"/>
+                <w:lang w:val="en-US"/>
+              </w:rPr>
+              <w:t>ON(</w:t>
+            </w:r>
+            <w:proofErr w:type="gramEnd"/>
+            <w:r>
+              <w:rPr>
+                <w:rFonts w:asciiTheme="majorHAnsi" w:hAnsiTheme="majorHAnsi" w:cstheme="majorHAnsi"/>
+                <w:lang w:val="en-US"/>
+              </w:rPr>
+              <w:t>B, D)</w:t>
             </w:r>
           </w:p>
         </w:tc>
@@ -14570,12 +14784,21 @@
                 <w:lang w:val="en-US"/>
               </w:rPr>
             </w:pPr>
-            <w:r>
-              <w:rPr>
-                <w:rFonts w:asciiTheme="majorHAnsi" w:hAnsiTheme="majorHAnsi" w:cstheme="majorHAnsi"/>
-                <w:lang w:val="en-US"/>
-              </w:rPr>
-              <w:t>ON(B, D)</w:t>
+            <w:proofErr w:type="gramStart"/>
+            <w:r>
+              <w:rPr>
+                <w:rFonts w:asciiTheme="majorHAnsi" w:hAnsiTheme="majorHAnsi" w:cstheme="majorHAnsi"/>
+                <w:lang w:val="en-US"/>
+              </w:rPr>
+              <w:t>ON(</w:t>
+            </w:r>
+            <w:proofErr w:type="gramEnd"/>
+            <w:r>
+              <w:rPr>
+                <w:rFonts w:asciiTheme="majorHAnsi" w:hAnsiTheme="majorHAnsi" w:cstheme="majorHAnsi"/>
+                <w:lang w:val="en-US"/>
+              </w:rPr>
+              <w:t>B, D)</w:t>
             </w:r>
           </w:p>
         </w:tc>
@@ -14821,12 +15044,21 @@
                 <w:lang w:val="en-US"/>
               </w:rPr>
             </w:pPr>
-            <w:r>
-              <w:rPr>
-                <w:rFonts w:asciiTheme="majorHAnsi" w:hAnsiTheme="majorHAnsi" w:cstheme="majorHAnsi"/>
-                <w:lang w:val="en-US"/>
-              </w:rPr>
-              <w:t>ON(B, D)</w:t>
+            <w:proofErr w:type="gramStart"/>
+            <w:r>
+              <w:rPr>
+                <w:rFonts w:asciiTheme="majorHAnsi" w:hAnsiTheme="majorHAnsi" w:cstheme="majorHAnsi"/>
+                <w:lang w:val="en-US"/>
+              </w:rPr>
+              <w:t>ON(</w:t>
+            </w:r>
+            <w:proofErr w:type="gramEnd"/>
+            <w:r>
+              <w:rPr>
+                <w:rFonts w:asciiTheme="majorHAnsi" w:hAnsiTheme="majorHAnsi" w:cstheme="majorHAnsi"/>
+                <w:lang w:val="en-US"/>
+              </w:rPr>
+              <w:t>B, D)</w:t>
             </w:r>
           </w:p>
         </w:tc>
@@ -14884,6 +15116,7 @@
                 <w:lang w:val="en-US"/>
               </w:rPr>
             </w:pPr>
+            <w:proofErr w:type="gramStart"/>
             <w:r>
               <w:rPr>
                 <w:rFonts w:asciiTheme="majorHAnsi" w:hAnsiTheme="majorHAnsi" w:cstheme="majorHAnsi"/>
@@ -14892,7 +15125,18 @@
                 <w:color w:val="FF0000"/>
                 <w:lang w:val="en-US"/>
               </w:rPr>
-              <w:t>STACK(C, A)</w:t>
+              <w:t>STACK(</w:t>
+            </w:r>
+            <w:proofErr w:type="gramEnd"/>
+            <w:r>
+              <w:rPr>
+                <w:rFonts w:asciiTheme="majorHAnsi" w:hAnsiTheme="majorHAnsi" w:cstheme="majorHAnsi"/>
+                <w:b/>
+                <w:bCs/>
+                <w:color w:val="FF0000"/>
+                <w:lang w:val="en-US"/>
+              </w:rPr>
+              <w:t>C, A)</w:t>
             </w:r>
           </w:p>
         </w:tc>
@@ -14922,12 +15166,21 @@
                 <w:lang w:val="en-US"/>
               </w:rPr>
             </w:pPr>
-            <w:r>
-              <w:rPr>
-                <w:rFonts w:asciiTheme="majorHAnsi" w:hAnsiTheme="majorHAnsi" w:cstheme="majorHAnsi"/>
-                <w:lang w:val="en-US"/>
-              </w:rPr>
-              <w:t>ON(B, D)</w:t>
+            <w:proofErr w:type="gramStart"/>
+            <w:r>
+              <w:rPr>
+                <w:rFonts w:asciiTheme="majorHAnsi" w:hAnsiTheme="majorHAnsi" w:cstheme="majorHAnsi"/>
+                <w:lang w:val="en-US"/>
+              </w:rPr>
+              <w:t>ON(</w:t>
+            </w:r>
+            <w:proofErr w:type="gramEnd"/>
+            <w:r>
+              <w:rPr>
+                <w:rFonts w:asciiTheme="majorHAnsi" w:hAnsiTheme="majorHAnsi" w:cstheme="majorHAnsi"/>
+                <w:lang w:val="en-US"/>
+              </w:rPr>
+              <w:t>B, D)</w:t>
             </w:r>
           </w:p>
         </w:tc>
@@ -15836,6 +16089,7 @@
                 <w:lang w:val="en-US"/>
               </w:rPr>
             </w:pPr>
+            <w:proofErr w:type="gramStart"/>
             <w:r>
               <w:rPr>
                 <w:rFonts w:asciiTheme="majorHAnsi" w:hAnsiTheme="majorHAnsi" w:cstheme="majorHAnsi"/>
@@ -15858,6 +16112,7 @@
               </w:rPr>
               <w:t>(</w:t>
             </w:r>
+            <w:proofErr w:type="gramEnd"/>
             <w:r>
               <w:rPr>
                 <w:rFonts w:asciiTheme="majorHAnsi" w:hAnsiTheme="majorHAnsi" w:cstheme="majorHAnsi"/>
@@ -16099,6 +16354,7 @@
                       <w:lang w:val="en-US"/>
                     </w:rPr>
                   </w:pPr>
+                  <w:proofErr w:type="gramStart"/>
                   <w:r>
                     <w:rPr>
                       <w:rFonts w:asciiTheme="majorHAnsi" w:hAnsiTheme="majorHAnsi" w:cstheme="majorHAnsi"/>
@@ -16108,6 +16364,7 @@
                     </w:rPr>
                     <w:t>ON(</w:t>
                   </w:r>
+                  <w:proofErr w:type="gramEnd"/>
                   <w:r>
                     <w:rPr>
                       <w:rFonts w:asciiTheme="majorHAnsi" w:hAnsiTheme="majorHAnsi" w:cstheme="majorHAnsi"/>
@@ -17928,7 +18185,25 @@
                 <w:strike/>
                 <w:lang w:val="en-US"/>
               </w:rPr>
-              <w:t>ON(B,A)</w:t>
+              <w:t>ON(</w:t>
+            </w:r>
+            <w:proofErr w:type="gramStart"/>
+            <w:r>
+              <w:rPr>
+                <w:rFonts w:asciiTheme="majorHAnsi" w:hAnsiTheme="majorHAnsi" w:cstheme="majorHAnsi"/>
+                <w:strike/>
+                <w:lang w:val="en-US"/>
+              </w:rPr>
+              <w:t>B,A</w:t>
+            </w:r>
+            <w:proofErr w:type="gramEnd"/>
+            <w:r>
+              <w:rPr>
+                <w:rFonts w:asciiTheme="majorHAnsi" w:hAnsiTheme="majorHAnsi" w:cstheme="majorHAnsi"/>
+                <w:strike/>
+                <w:lang w:val="en-US"/>
+              </w:rPr>
+              <w:t>)</w:t>
             </w:r>
           </w:p>
         </w:tc>
@@ -18103,7 +18378,31 @@
                 <w:color w:val="FF0000"/>
                 <w:lang w:val="en-US"/>
               </w:rPr>
-              <w:t>UNSTACK(B,A)</w:t>
+              <w:t>UNSTACK(</w:t>
+            </w:r>
+            <w:proofErr w:type="gramStart"/>
+            <w:r>
+              <w:rPr>
+                <w:rFonts w:asciiTheme="majorHAnsi" w:hAnsiTheme="majorHAnsi" w:cstheme="majorHAnsi"/>
+                <w:b/>
+                <w:bCs/>
+                <w:strike/>
+                <w:color w:val="FF0000"/>
+                <w:lang w:val="en-US"/>
+              </w:rPr>
+              <w:t>B,A</w:t>
+            </w:r>
+            <w:proofErr w:type="gramEnd"/>
+            <w:r>
+              <w:rPr>
+                <w:rFonts w:asciiTheme="majorHAnsi" w:hAnsiTheme="majorHAnsi" w:cstheme="majorHAnsi"/>
+                <w:b/>
+                <w:bCs/>
+                <w:strike/>
+                <w:color w:val="FF0000"/>
+                <w:lang w:val="en-US"/>
+              </w:rPr>
+              <w:t>)</w:t>
             </w:r>
           </w:p>
           <w:p>
@@ -18201,6 +18500,7 @@
                       <w:lang w:val="en-US"/>
                     </w:rPr>
                   </w:pPr>
+                  <w:proofErr w:type="gramStart"/>
                   <w:r>
                     <w:rPr>
                       <w:rFonts w:asciiTheme="majorHAnsi" w:hAnsiTheme="majorHAnsi" w:cstheme="majorHAnsi"/>
@@ -18208,7 +18508,17 @@
                       <w:szCs w:val="20"/>
                       <w:lang w:val="en-US"/>
                     </w:rPr>
-                    <w:t>ON(B, A)</w:t>
+                    <w:t>ON(</w:t>
+                  </w:r>
+                  <w:proofErr w:type="gramEnd"/>
+                  <w:r>
+                    <w:rPr>
+                      <w:rFonts w:asciiTheme="majorHAnsi" w:hAnsiTheme="majorHAnsi" w:cstheme="majorHAnsi"/>
+                      <w:sz w:val="20"/>
+                      <w:szCs w:val="20"/>
+                      <w:lang w:val="en-US"/>
+                    </w:rPr>
+                    <w:t>B, A)</w:t>
                   </w:r>
                 </w:p>
               </w:tc>
@@ -18408,7 +18718,23 @@
                 <w:rFonts w:asciiTheme="majorHAnsi" w:hAnsiTheme="majorHAnsi" w:cstheme="majorHAnsi"/>
                 <w:lang w:val="en-US"/>
               </w:rPr>
-              <w:t xml:space="preserve">.  Xử lý ON(B,A) từ  </w:t>
+              <w:t>.  Xử lý ON(</w:t>
+            </w:r>
+            <w:proofErr w:type="gramStart"/>
+            <w:r>
+              <w:rPr>
+                <w:rFonts w:asciiTheme="majorHAnsi" w:hAnsiTheme="majorHAnsi" w:cstheme="majorHAnsi"/>
+                <w:lang w:val="en-US"/>
+              </w:rPr>
+              <w:t>B,A</w:t>
+            </w:r>
+            <w:proofErr w:type="gramEnd"/>
+            <w:r>
+              <w:rPr>
+                <w:rFonts w:asciiTheme="majorHAnsi" w:hAnsiTheme="majorHAnsi" w:cstheme="majorHAnsi"/>
+                <w:lang w:val="en-US"/>
+              </w:rPr>
+              <w:t xml:space="preserve">) từ  </w:t>
             </w:r>
             <w:r>
               <w:rPr>
@@ -18455,7 +18781,23 @@
                 <w:rFonts w:asciiTheme="majorHAnsi" w:hAnsiTheme="majorHAnsi" w:cstheme="majorHAnsi"/>
                 <w:lang w:val="en-US"/>
               </w:rPr>
-              <w:t xml:space="preserve"> để có được Clear(A). Ta dùng UNSTACK (B,A) và thêm các PreCondition của action này.</w:t>
+              <w:t xml:space="preserve"> để có được Clear(A). Ta dùng UNSTACK (</w:t>
+            </w:r>
+            <w:proofErr w:type="gramStart"/>
+            <w:r>
+              <w:rPr>
+                <w:rFonts w:asciiTheme="majorHAnsi" w:hAnsiTheme="majorHAnsi" w:cstheme="majorHAnsi"/>
+                <w:lang w:val="en-US"/>
+              </w:rPr>
+              <w:t>B,A</w:t>
+            </w:r>
+            <w:proofErr w:type="gramEnd"/>
+            <w:r>
+              <w:rPr>
+                <w:rFonts w:asciiTheme="majorHAnsi" w:hAnsiTheme="majorHAnsi" w:cstheme="majorHAnsi"/>
+                <w:lang w:val="en-US"/>
+              </w:rPr>
+              <w:t>) và thêm các PreCondition của action này.</w:t>
             </w:r>
           </w:p>
           <w:p>
@@ -18895,6 +19237,7 @@
                 <w:lang w:val="en-US"/>
               </w:rPr>
             </w:pPr>
+            <w:proofErr w:type="gramStart"/>
             <w:r>
               <w:rPr>
                 <w:rFonts w:asciiTheme="majorHAnsi" w:hAnsiTheme="majorHAnsi" w:cstheme="majorHAnsi"/>
@@ -18903,7 +19246,18 @@
                 <w:color w:val="FF0000"/>
                 <w:lang w:val="en-US"/>
               </w:rPr>
-              <w:t>STACK(C, A)</w:t>
+              <w:t>STACK(</w:t>
+            </w:r>
+            <w:proofErr w:type="gramEnd"/>
+            <w:r>
+              <w:rPr>
+                <w:rFonts w:asciiTheme="majorHAnsi" w:hAnsiTheme="majorHAnsi" w:cstheme="majorHAnsi"/>
+                <w:b/>
+                <w:bCs/>
+                <w:color w:val="FF0000"/>
+                <w:lang w:val="en-US"/>
+              </w:rPr>
+              <w:t>C, A)</w:t>
             </w:r>
           </w:p>
           <w:tbl>
@@ -19048,12 +19402,21 @@
                       <w:lang w:val="en-US"/>
                     </w:rPr>
                   </w:pPr>
+                  <w:proofErr w:type="gramStart"/>
                   <w:r>
                     <w:rPr>
                       <w:rFonts w:asciiTheme="majorHAnsi" w:hAnsiTheme="majorHAnsi" w:cstheme="majorHAnsi"/>
                       <w:lang w:val="en-US"/>
                     </w:rPr>
-                    <w:t>ON(C, A)</w:t>
+                    <w:t>ON(</w:t>
+                  </w:r>
+                  <w:proofErr w:type="gramEnd"/>
+                  <w:r>
+                    <w:rPr>
+                      <w:rFonts w:asciiTheme="majorHAnsi" w:hAnsiTheme="majorHAnsi" w:cstheme="majorHAnsi"/>
+                      <w:lang w:val="en-US"/>
+                    </w:rPr>
+                    <w:t>C, A)</w:t>
                   </w:r>
                 </w:p>
               </w:tc>
@@ -19167,7 +19530,15 @@
                 <w:rFonts w:asciiTheme="majorHAnsi" w:hAnsiTheme="majorHAnsi" w:cstheme="majorHAnsi"/>
                 <w:lang w:val="en-US"/>
               </w:rPr>
-              <w:t xml:space="preserve">.  Xử lý ONT(A) và Clear(C) từ  </w:t>
+              <w:t xml:space="preserve">.  Xử lý ONT(A) và Clear(C) </w:t>
+            </w:r>
+            <w:proofErr w:type="gramStart"/>
+            <w:r>
+              <w:rPr>
+                <w:rFonts w:asciiTheme="majorHAnsi" w:hAnsiTheme="majorHAnsi" w:cstheme="majorHAnsi"/>
+                <w:lang w:val="en-US"/>
+              </w:rPr>
+              <w:t xml:space="preserve">từ  </w:t>
             </w:r>
             <w:r>
               <w:rPr>
@@ -19179,6 +19550,7 @@
               </w:rPr>
               <w:t>DB</w:t>
             </w:r>
+            <w:proofErr w:type="gramEnd"/>
             <w:r>
               <w:rPr>
                 <w:rFonts w:asciiTheme="majorHAnsi" w:hAnsiTheme="majorHAnsi" w:cstheme="majorHAnsi"/>
@@ -19214,7 +19586,23 @@
                 <w:rFonts w:asciiTheme="majorHAnsi" w:hAnsiTheme="majorHAnsi" w:cstheme="majorHAnsi"/>
                 <w:lang w:val="en-US"/>
               </w:rPr>
-              <w:t xml:space="preserve"> để có được Clear(A). Ta dùng UNSTACK (B,A) và thêm các PreCondition của action này.</w:t>
+              <w:t xml:space="preserve"> để có được Clear(A). Ta dùng UNSTACK (</w:t>
+            </w:r>
+            <w:proofErr w:type="gramStart"/>
+            <w:r>
+              <w:rPr>
+                <w:rFonts w:asciiTheme="majorHAnsi" w:hAnsiTheme="majorHAnsi" w:cstheme="majorHAnsi"/>
+                <w:lang w:val="en-US"/>
+              </w:rPr>
+              <w:t>B,A</w:t>
+            </w:r>
+            <w:proofErr w:type="gramEnd"/>
+            <w:r>
+              <w:rPr>
+                <w:rFonts w:asciiTheme="majorHAnsi" w:hAnsiTheme="majorHAnsi" w:cstheme="majorHAnsi"/>
+                <w:lang w:val="en-US"/>
+              </w:rPr>
+              <w:t>) và thêm các PreCondition của action này.</w:t>
             </w:r>
           </w:p>
           <w:p>
@@ -19353,13 +19741,23 @@
                 <w:lang w:val="en-US"/>
               </w:rPr>
             </w:pPr>
+            <w:proofErr w:type="gramStart"/>
             <w:r>
               <w:rPr>
                 <w:rFonts w:asciiTheme="majorHAnsi" w:hAnsiTheme="majorHAnsi" w:cstheme="majorHAnsi"/>
                 <w:strike/>
                 <w:lang w:val="en-US"/>
               </w:rPr>
-              <w:t>ON(B, D)</w:t>
+              <w:t>ON(</w:t>
+            </w:r>
+            <w:proofErr w:type="gramEnd"/>
+            <w:r>
+              <w:rPr>
+                <w:rFonts w:asciiTheme="majorHAnsi" w:hAnsiTheme="majorHAnsi" w:cstheme="majorHAnsi"/>
+                <w:strike/>
+                <w:lang w:val="en-US"/>
+              </w:rPr>
+              <w:t>B, D)</w:t>
             </w:r>
           </w:p>
         </w:tc>
@@ -19609,7 +20007,29 @@
           <w:color w:val="FF0000"/>
           <w:lang w:val="en-US"/>
         </w:rPr>
-        <w:t>UNSTACK(B,A)</w:t>
+        <w:t>UNSTACK(</w:t>
+      </w:r>
+      <w:proofErr w:type="gramStart"/>
+      <w:r>
+        <w:rPr>
+          <w:rFonts w:asciiTheme="majorHAnsi" w:hAnsiTheme="majorHAnsi" w:cstheme="majorHAnsi"/>
+          <w:b/>
+          <w:bCs/>
+          <w:color w:val="FF0000"/>
+          <w:lang w:val="en-US"/>
+        </w:rPr>
+        <w:t>B,A</w:t>
+      </w:r>
+      <w:proofErr w:type="gramEnd"/>
+      <w:r>
+        <w:rPr>
+          <w:rFonts w:asciiTheme="majorHAnsi" w:hAnsiTheme="majorHAnsi" w:cstheme="majorHAnsi"/>
+          <w:b/>
+          <w:bCs/>
+          <w:color w:val="FF0000"/>
+          <w:lang w:val="en-US"/>
+        </w:rPr>
+        <w:t>)</w:t>
       </w:r>
       <w:r>
         <w:rPr>
@@ -20198,70 +20618,52 @@
           <w:lang w:val="en-US"/>
         </w:rPr>
       </w:pPr>
-    </w:p>
-    <w:p>
-      <w:pPr>
-        <w:rPr>
-          <w:rFonts w:asciiTheme="majorHAnsi" w:hAnsiTheme="majorHAnsi" w:cstheme="majorHAnsi"/>
-          <w:lang w:val="en-US"/>
-        </w:rPr>
-      </w:pPr>
-    </w:p>
-    <w:p>
-      <w:pPr>
-        <w:rPr>
-          <w:rFonts w:asciiTheme="majorHAnsi" w:hAnsiTheme="majorHAnsi" w:cstheme="majorHAnsi"/>
-          <w:lang w:val="en-US"/>
-        </w:rPr>
-      </w:pPr>
-    </w:p>
-    <w:p>
-      <w:pPr>
-        <w:rPr>
-          <w:rFonts w:asciiTheme="majorHAnsi" w:hAnsiTheme="majorHAnsi" w:cstheme="majorHAnsi"/>
-          <w:lang w:val="en-US"/>
-        </w:rPr>
-      </w:pPr>
-    </w:p>
-    <w:p>
-      <w:pPr>
-        <w:rPr>
-          <w:rFonts w:asciiTheme="majorHAnsi" w:hAnsiTheme="majorHAnsi" w:cstheme="majorHAnsi"/>
-          <w:lang w:val="en-US"/>
-        </w:rPr>
-      </w:pPr>
-    </w:p>
-    <w:p>
-      <w:pPr>
-        <w:rPr>
-          <w:rFonts w:asciiTheme="majorHAnsi" w:hAnsiTheme="majorHAnsi" w:cstheme="majorHAnsi"/>
-          <w:lang w:val="en-US"/>
-        </w:rPr>
-      </w:pPr>
-    </w:p>
-    <w:p>
-      <w:pPr>
-        <w:rPr>
-          <w:rFonts w:asciiTheme="majorHAnsi" w:hAnsiTheme="majorHAnsi" w:cstheme="majorHAnsi"/>
-          <w:lang w:val="en-US"/>
-        </w:rPr>
-      </w:pPr>
-    </w:p>
-    <w:p>
-      <w:pPr>
-        <w:rPr>
-          <w:rFonts w:asciiTheme="majorHAnsi" w:hAnsiTheme="majorHAnsi" w:cstheme="majorHAnsi"/>
-          <w:lang w:val="en-US"/>
-        </w:rPr>
-      </w:pPr>
-    </w:p>
-    <w:p>
-      <w:pPr>
-        <w:rPr>
-          <w:rFonts w:asciiTheme="majorHAnsi" w:hAnsiTheme="majorHAnsi" w:cstheme="majorHAnsi"/>
-          <w:lang w:val="en-US"/>
-        </w:rPr>
-      </w:pPr>
+      <w:r>
+        <w:rPr>
+          <w:rFonts w:asciiTheme="majorHAnsi" w:hAnsiTheme="majorHAnsi" w:cstheme="majorHAnsi"/>
+          <w:lang w:val="en-US"/>
+        </w:rPr>
+        <w:drawing>
+          <wp:inline distT="0" distB="0" distL="0" distR="0" wp14:anchorId="5111B937" wp14:editId="194E14EB">
+            <wp:extent cx="4483357" cy="2274073"/>
+            <wp:effectExtent l="19050" t="19050" r="12700" b="12065"/>
+            <wp:docPr id="1722161343" name="Picture 1" descr="A white background with black text&#10;&#10;Description automatically generated"/>
+            <wp:cNvGraphicFramePr>
+              <a:graphicFrameLocks xmlns:a="http://schemas.openxmlformats.org/drawingml/2006/main" noChangeAspect="1"/>
+            </wp:cNvGraphicFramePr>
+            <a:graphic xmlns:a="http://schemas.openxmlformats.org/drawingml/2006/main">
+              <a:graphicData uri="http://schemas.openxmlformats.org/drawingml/2006/picture">
+                <pic:pic xmlns:pic="http://schemas.openxmlformats.org/drawingml/2006/picture">
+                  <pic:nvPicPr>
+                    <pic:cNvPr id="1722161343" name="Picture 1" descr="A white background with black text&#10;&#10;Description automatically generated"/>
+                    <pic:cNvPicPr/>
+                  </pic:nvPicPr>
+                  <pic:blipFill>
+                    <a:blip r:embed="rId15"/>
+                    <a:stretch>
+                      <a:fillRect/>
+                    </a:stretch>
+                  </pic:blipFill>
+                  <pic:spPr>
+                    <a:xfrm>
+                      <a:off x="0" y="0"/>
+                      <a:ext cx="4492858" cy="2278892"/>
+                    </a:xfrm>
+                    <a:prstGeom prst="rect">
+                      <a:avLst/>
+                    </a:prstGeom>
+                    <a:ln>
+                      <a:solidFill>
+                        <a:schemeClr val="accent1"/>
+                      </a:solidFill>
+                    </a:ln>
+                  </pic:spPr>
+                </pic:pic>
+              </a:graphicData>
+            </a:graphic>
+          </wp:inline>
+        </w:drawing>
+      </w:r>
     </w:p>
     <w:p>
       <w:pPr>
@@ -20339,7 +20741,7 @@
                     <pic:cNvPicPr/>
                   </pic:nvPicPr>
                   <pic:blipFill>
-                    <a:blip r:embed="rId15"/>
+                    <a:blip r:embed="rId16"/>
                     <a:stretch>
                       <a:fillRect/>
                     </a:stretch>
@@ -20387,7 +20789,7 @@
                     <pic:cNvPicPr/>
                   </pic:nvPicPr>
                   <pic:blipFill>
-                    <a:blip r:embed="rId16"/>
+                    <a:blip r:embed="rId17"/>
                     <a:stretch>
                       <a:fillRect/>
                     </a:stretch>
@@ -20436,7 +20838,7 @@
                     <pic:cNvPicPr/>
                   </pic:nvPicPr>
                   <pic:blipFill>
-                    <a:blip r:embed="rId17"/>
+                    <a:blip r:embed="rId18"/>
                     <a:stretch>
                       <a:fillRect/>
                     </a:stretch>
@@ -20489,7 +20891,7 @@
                     <pic:cNvPicPr/>
                   </pic:nvPicPr>
                   <pic:blipFill>
-                    <a:blip r:embed="rId18"/>
+                    <a:blip r:embed="rId19"/>
                     <a:stretch>
                       <a:fillRect/>
                     </a:stretch>
@@ -20566,7 +20968,7 @@
                     <pic:cNvPicPr/>
                   </pic:nvPicPr>
                   <pic:blipFill>
-                    <a:blip r:embed="rId19"/>
+                    <a:blip r:embed="rId20"/>
                     <a:stretch>
                       <a:fillRect/>
                     </a:stretch>
@@ -20633,7 +21035,7 @@
         </w:rPr>
         <w:t xml:space="preserve">Tham khảo: </w:t>
       </w:r>
-      <w:hyperlink r:id="rId20" w:history="1">
+      <w:hyperlink r:id="rId21" w:history="1">
         <w:r>
           <w:rPr>
             <w:rStyle w:val="Hyperlink"/>
@@ -20680,7 +21082,7 @@
                     <pic:cNvPicPr/>
                   </pic:nvPicPr>
                   <pic:blipFill>
-                    <a:blip r:embed="rId21"/>
+                    <a:blip r:embed="rId22"/>
                     <a:stretch>
                       <a:fillRect/>
                     </a:stretch>
@@ -20729,7 +21131,7 @@
                     <pic:cNvPicPr/>
                   </pic:nvPicPr>
                   <pic:blipFill>
-                    <a:blip r:embed="rId22"/>
+                    <a:blip r:embed="rId23"/>
                     <a:stretch>
                       <a:fillRect/>
                     </a:stretch>
@@ -20906,7 +21308,7 @@
                     <pic:cNvPicPr/>
                   </pic:nvPicPr>
                   <pic:blipFill>
-                    <a:blip r:embed="rId23"/>
+                    <a:blip r:embed="rId24"/>
                     <a:stretch>
                       <a:fillRect/>
                     </a:stretch>
@@ -20955,7 +21357,7 @@
                     <pic:cNvPicPr/>
                   </pic:nvPicPr>
                   <pic:blipFill>
-                    <a:blip r:embed="rId24"/>
+                    <a:blip r:embed="rId25"/>
                     <a:stretch>
                       <a:fillRect/>
                     </a:stretch>
@@ -21004,7 +21406,7 @@
                     <pic:cNvPicPr/>
                   </pic:nvPicPr>
                   <pic:blipFill>
-                    <a:blip r:embed="rId25"/>
+                    <a:blip r:embed="rId26"/>
                     <a:stretch>
                       <a:fillRect/>
                     </a:stretch>

</xml_diff>